<commit_message>
Übungsblatt 6 - Aufgabe 2 und 3
</commit_message>
<xml_diff>
--- a/Arbeitsjournale/Pascal/Übungsblatt 6/Übungsblatt 6.docx
+++ b/Arbeitsjournale/Pascal/Übungsblatt 6/Übungsblatt 6.docx
@@ -194,15 +194,7 @@
         </w:numPr>
       </w:pPr>
       <w:r>
-        <w:t xml:space="preserve">In </w:t>
-      </w:r>
-      <w:proofErr w:type="spellStart"/>
-      <w:r>
-        <w:t>PlatformIO</w:t>
-      </w:r>
-      <w:proofErr w:type="spellEnd"/>
-      <w:r>
-        <w:t xml:space="preserve"> muss „WEMOS D1 mini pro“ oder „WEMOSE D1 mini light“ ausgewählt werden</w:t>
+        <w:t>In PlatformIO muss „WEMOS D1 mini pro“ oder „WEMOSE D1 mini light“ ausgewählt werden</w:t>
       </w:r>
       <w:r>
         <w:t xml:space="preserve"> (</w:t>
@@ -223,31 +215,7 @@
         </w:numPr>
       </w:pPr>
       <w:r>
-        <w:t xml:space="preserve">Im Code kann per DHT </w:t>
-      </w:r>
-      <w:proofErr w:type="spellStart"/>
-      <w:r>
-        <w:t>dht</w:t>
-      </w:r>
-      <w:proofErr w:type="spellEnd"/>
-      <w:r>
-        <w:t>(</w:t>
-      </w:r>
-      <w:proofErr w:type="spellStart"/>
-      <w:r>
-        <w:t>Dht_type</w:t>
-      </w:r>
-      <w:proofErr w:type="spellEnd"/>
-      <w:r>
-        <w:t xml:space="preserve">, </w:t>
-      </w:r>
-      <w:proofErr w:type="spellStart"/>
-      <w:r>
-        <w:t>Dht_PIN</w:t>
-      </w:r>
-      <w:proofErr w:type="spellEnd"/>
-      <w:r>
-        <w:t>) ein DHT Objekt erzeugt werden</w:t>
+        <w:t>Im Code kann per DHT dht(Dht_type, Dht_PIN) ein DHT Objekt erzeugt werden</w:t>
       </w:r>
     </w:p>
     <w:p>
@@ -258,13 +226,8 @@
           <w:numId w:val="3"/>
         </w:numPr>
       </w:pPr>
-      <w:proofErr w:type="spellStart"/>
-      <w:r>
-        <w:t>Dht_type</w:t>
-      </w:r>
-      <w:proofErr w:type="spellEnd"/>
-      <w:r>
-        <w:t xml:space="preserve"> in unserem Fall: DHT </w:t>
+      <w:r>
+        <w:t xml:space="preserve">Dht_type in unserem Fall: DHT </w:t>
       </w:r>
       <w:r>
         <w:rPr>
@@ -282,13 +245,8 @@
           <w:numId w:val="3"/>
         </w:numPr>
       </w:pPr>
-      <w:proofErr w:type="spellStart"/>
-      <w:r>
-        <w:t>Dht_PIN</w:t>
-      </w:r>
-      <w:proofErr w:type="spellEnd"/>
-      <w:r>
-        <w:t xml:space="preserve">: in unserem Fall: PIN </w:t>
+      <w:r>
+        <w:t xml:space="preserve">Dht_PIN: in unserem Fall: PIN </w:t>
       </w:r>
       <w:r>
         <w:rPr>
@@ -340,23 +298,13 @@
         </w:numPr>
       </w:pPr>
       <w:r>
-        <w:t>Passwort, SSID wurden in einer extra Datei „</w:t>
-      </w:r>
-      <w:proofErr w:type="spellStart"/>
-      <w:r>
-        <w:t>secret.h</w:t>
-      </w:r>
-      <w:proofErr w:type="spellEnd"/>
-      <w:r>
-        <w:t xml:space="preserve">“ angelegt (außerdem hab ich die IP-Adresse vor dem Pushen auf </w:t>
-      </w:r>
-      <w:proofErr w:type="spellStart"/>
-      <w:r>
-        <w:t>Github</w:t>
-      </w:r>
-      <w:proofErr w:type="spellEnd"/>
-      <w:r>
-        <w:t xml:space="preserve"> gelöscht)</w:t>
+        <w:t>Passwort, SSID wurden in einer extra Datei „secret.h“ angelegt (außerdem hab</w:t>
+      </w:r>
+      <w:r>
+        <w:t>e</w:t>
+      </w:r>
+      <w:r>
+        <w:t xml:space="preserve"> ich die IP-Adresse vor dem Pushen auf Github gelöscht)</w:t>
       </w:r>
     </w:p>
     <w:p>
@@ -447,62 +395,28 @@
           <w:rFonts w:cstheme="minorHAnsi"/>
           <w:color w:val="000000" w:themeColor="text1"/>
         </w:rPr>
-        <w:t xml:space="preserve">Gesendet werden die Daten per </w:t>
-      </w:r>
-      <w:proofErr w:type="spellStart"/>
+        <w:t xml:space="preserve">Gesendet werden die Daten per print() Methode des Clients, welcher man einen String/ die Message übergeben kann. </w:t>
+      </w:r>
       <w:r>
         <w:rPr>
           <w:rFonts w:cstheme="minorHAnsi"/>
           <w:color w:val="000000" w:themeColor="text1"/>
         </w:rPr>
-        <w:t>print</w:t>
-      </w:r>
-      <w:proofErr w:type="spellEnd"/>
+        <w:t xml:space="preserve">Der String, den ich als Message übergebe, besteht dabei aus dem </w:t>
+      </w:r>
       <w:r>
         <w:rPr>
           <w:rFonts w:cstheme="minorHAnsi"/>
           <w:color w:val="000000" w:themeColor="text1"/>
         </w:rPr>
-        <w:t xml:space="preserve">() Methode des Clients, welcher man einen String/ die Message übergeben kann. </w:t>
+        <w:t>F</w:t>
       </w:r>
       <w:r>
         <w:rPr>
           <w:rFonts w:cstheme="minorHAnsi"/>
           <w:color w:val="000000" w:themeColor="text1"/>
         </w:rPr>
-        <w:t xml:space="preserve">Der String, den ich als Message übergebe, besteht dabei aus dem </w:t>
-      </w:r>
-      <w:proofErr w:type="spellStart"/>
-      <w:r>
-        <w:rPr>
-          <w:rFonts w:cstheme="minorHAnsi"/>
-          <w:color w:val="000000" w:themeColor="text1"/>
-        </w:rPr>
-        <w:t>float</w:t>
-      </w:r>
-      <w:proofErr w:type="spellEnd"/>
-      <w:r>
-        <w:rPr>
-          <w:rFonts w:cstheme="minorHAnsi"/>
-          <w:color w:val="000000" w:themeColor="text1"/>
-        </w:rPr>
-        <w:t xml:space="preserve">-Wert der Temperatur (in °C) und dem </w:t>
-      </w:r>
-      <w:proofErr w:type="spellStart"/>
-      <w:r>
-        <w:rPr>
-          <w:rFonts w:cstheme="minorHAnsi"/>
-          <w:color w:val="000000" w:themeColor="text1"/>
-        </w:rPr>
-        <w:t>Float</w:t>
-      </w:r>
-      <w:proofErr w:type="spellEnd"/>
-      <w:r>
-        <w:rPr>
-          <w:rFonts w:cstheme="minorHAnsi"/>
-          <w:color w:val="000000" w:themeColor="text1"/>
-        </w:rPr>
-        <w:t xml:space="preserve">-Wert der Luftfeuchtigkeit (in %), wobei beide durch ein Leerzeichen getrennt sind, um sie auf Server-Seite wieder korrekt auslesen zu können. </w:t>
+        <w:t xml:space="preserve">loat-Wert der Temperatur (in °C) und dem Float-Wert der Luftfeuchtigkeit (in %), wobei beide durch ein Leerzeichen getrennt sind, um sie auf Server-Seite wieder korrekt auslesen zu können. </w:t>
       </w:r>
     </w:p>
     <w:p>
@@ -659,6 +573,601 @@
           <w:color w:val="000000" w:themeColor="text1"/>
         </w:rPr>
         <w:t xml:space="preserve"> </w:t>
+      </w:r>
+    </w:p>
+    <w:p>
+      <w:pPr>
+        <w:rPr>
+          <w:rFonts w:cstheme="minorHAnsi"/>
+          <w:color w:val="000000" w:themeColor="text1"/>
+        </w:rPr>
+      </w:pPr>
+    </w:p>
+    <w:p>
+      <w:pPr>
+        <w:pStyle w:val="berschrift3"/>
+      </w:pPr>
+      <w:r>
+        <w:t>Aufgabe 2</w:t>
+      </w:r>
+      <w:r>
+        <w:t>: WiFi Türklingel</w:t>
+      </w:r>
+    </w:p>
+    <w:p>
+      <w:pPr>
+        <w:pStyle w:val="Listenabsatz"/>
+        <w:numPr>
+          <w:ilvl w:val="0"/>
+          <w:numId w:val="19"/>
+        </w:numPr>
+        <w:rPr>
+          <w:rFonts w:cstheme="majorBidi"/>
+          <w:color w:val="1F3763" w:themeColor="accent1" w:themeShade="7F"/>
+        </w:rPr>
+      </w:pPr>
+      <w:r>
+        <w:t>Der WEMOS, bei dem sich der Button für die Klingel befindet, dient als Client, der WEMOS,</w:t>
+      </w:r>
+      <w:r>
+        <w:t xml:space="preserve"> der mit dem Lautsprecher verbunden ist, als Server</w:t>
+      </w:r>
+    </w:p>
+    <w:p>
+      <w:pPr>
+        <w:pStyle w:val="Listenabsatz"/>
+        <w:numPr>
+          <w:ilvl w:val="0"/>
+          <w:numId w:val="19"/>
+        </w:numPr>
+        <w:rPr>
+          <w:rFonts w:cstheme="majorBidi"/>
+          <w:color w:val="1F3763" w:themeColor="accent1" w:themeShade="7F"/>
+        </w:rPr>
+      </w:pPr>
+      <w:r>
+        <w:t xml:space="preserve">Einen WEMOS </w:t>
+      </w:r>
+      <w:r>
+        <w:t xml:space="preserve">(der mit Lautsprecher) </w:t>
+      </w:r>
+      <w:r>
+        <w:t xml:space="preserve">versorge ich mit Strom über USB an meinem Laptop, den anderen mit dem </w:t>
+      </w:r>
+      <w:r>
+        <w:t>SBC-POW-BB Bread</w:t>
+      </w:r>
+      <w:r>
+        <w:t xml:space="preserve">board </w:t>
+      </w:r>
+      <w:r>
+        <w:t>Power</w:t>
+      </w:r>
+      <w:r>
+        <w:t>-</w:t>
+      </w:r>
+      <w:r>
+        <w:t>supplier (Wichtig: WEMOS mit 3.3V versorgen!)</w:t>
+      </w:r>
+    </w:p>
+    <w:p>
+      <w:pPr>
+        <w:pStyle w:val="Listenabsatz"/>
+        <w:numPr>
+          <w:ilvl w:val="0"/>
+          <w:numId w:val="19"/>
+        </w:numPr>
+        <w:rPr>
+          <w:rFonts w:cstheme="majorBidi"/>
+          <w:color w:val="1F3763" w:themeColor="accent1" w:themeShade="7F"/>
+        </w:rPr>
+      </w:pPr>
+      <w:r>
+        <w:t xml:space="preserve">Die zwei Schaltungen </w:t>
+      </w:r>
+      <w:r>
+        <w:t xml:space="preserve">(siehe Bilder weiter unten) </w:t>
+      </w:r>
+      <w:r>
+        <w:t>waren schnell und einfach umgesetzt: (links der Wemos mit Button, rechts der Wemos mit Lautsprecher)</w:t>
+      </w:r>
+    </w:p>
+    <w:p>
+      <w:pPr>
+        <w:pStyle w:val="Listenabsatz"/>
+        <w:numPr>
+          <w:ilvl w:val="0"/>
+          <w:numId w:val="3"/>
+        </w:numPr>
+        <w:rPr>
+          <w:rFonts w:cstheme="majorBidi"/>
+          <w:color w:val="1F3763" w:themeColor="accent1" w:themeShade="7F"/>
+        </w:rPr>
+      </w:pPr>
+      <w:r>
+        <w:t xml:space="preserve">Anmerkung: </w:t>
+      </w:r>
+      <w:r>
+        <w:t>in den Bildern unten wurde</w:t>
+      </w:r>
+      <w:r>
+        <w:t xml:space="preserve"> ein WEMOS d1 mini Pro verwendet (da ich den WEMOS d1 mini light nicht finden konnte). Die digitalen PINS sind hier etwas anders beschriftet.</w:t>
+      </w:r>
+    </w:p>
+    <w:p>
+      <w:pPr>
+        <w:pStyle w:val="Listenabsatz"/>
+        <w:numPr>
+          <w:ilvl w:val="0"/>
+          <w:numId w:val="19"/>
+        </w:numPr>
+        <w:rPr>
+          <w:rFonts w:cstheme="majorBidi"/>
+          <w:color w:val="1F3763" w:themeColor="accent1" w:themeShade="7F"/>
+        </w:rPr>
+      </w:pPr>
+      <w:r>
+        <w:t>Code für die Wifi Connection größtenteils aus dem gegebenen Sample Code übernommen</w:t>
+      </w:r>
+    </w:p>
+    <w:p>
+      <w:pPr>
+        <w:pStyle w:val="Listenabsatz"/>
+        <w:numPr>
+          <w:ilvl w:val="0"/>
+          <w:numId w:val="19"/>
+        </w:numPr>
+        <w:rPr>
+          <w:rFonts w:cstheme="majorBidi"/>
+          <w:color w:val="1F3763" w:themeColor="accent1" w:themeShade="7F"/>
+        </w:rPr>
+      </w:pPr>
+      <w:r>
+        <w:t>Passwort, SSID und IP sind geheim</w:t>
+      </w:r>
+      <w:r>
+        <w:t xml:space="preserve"> und in die extra Datei „secret.h“ ausgelagert, welche nicht mit auf </w:t>
+      </w:r>
+      <w:r>
+        <w:t>G</w:t>
+      </w:r>
+      <w:r>
+        <w:t>ithub gepushed wird</w:t>
+      </w:r>
+    </w:p>
+    <w:p>
+      <w:pPr>
+        <w:pStyle w:val="Listenabsatz"/>
+        <w:numPr>
+          <w:ilvl w:val="0"/>
+          <w:numId w:val="19"/>
+        </w:numPr>
+        <w:rPr>
+          <w:rFonts w:cstheme="majorBidi"/>
+          <w:color w:val="1F3763" w:themeColor="accent1" w:themeShade="7F"/>
+        </w:rPr>
+      </w:pPr>
+      <w:r>
+        <w:rPr>
+          <w:noProof/>
+        </w:rPr>
+        <w:drawing>
+          <wp:anchor distT="0" distB="0" distL="114300" distR="114300" simplePos="0" relativeHeight="251662336" behindDoc="1" locked="0" layoutInCell="1" allowOverlap="1" wp14:anchorId="3F741E58" wp14:editId="18EF8DF2">
+            <wp:simplePos x="0" y="0"/>
+            <wp:positionH relativeFrom="column">
+              <wp:posOffset>3655695</wp:posOffset>
+            </wp:positionH>
+            <wp:positionV relativeFrom="paragraph">
+              <wp:posOffset>796290</wp:posOffset>
+            </wp:positionV>
+            <wp:extent cx="2266122" cy="2357682"/>
+            <wp:effectExtent l="0" t="0" r="1270" b="5080"/>
+            <wp:wrapNone/>
+            <wp:docPr id="6" name="Grafik 6"/>
+            <wp:cNvGraphicFramePr>
+              <a:graphicFrameLocks xmlns:a="http://schemas.openxmlformats.org/drawingml/2006/main" noChangeAspect="1"/>
+            </wp:cNvGraphicFramePr>
+            <a:graphic xmlns:a="http://schemas.openxmlformats.org/drawingml/2006/main">
+              <a:graphicData uri="http://schemas.openxmlformats.org/drawingml/2006/picture">
+                <pic:pic xmlns:pic="http://schemas.openxmlformats.org/drawingml/2006/picture">
+                  <pic:nvPicPr>
+                    <pic:cNvPr id="1" name=""/>
+                    <pic:cNvPicPr/>
+                  </pic:nvPicPr>
+                  <pic:blipFill>
+                    <a:blip r:embed="rId9">
+                      <a:extLst>
+                        <a:ext uri="{28A0092B-C50C-407E-A947-70E740481C1C}">
+                          <a14:useLocalDpi xmlns:a14="http://schemas.microsoft.com/office/drawing/2010/main" val="0"/>
+                        </a:ext>
+                      </a:extLst>
+                    </a:blip>
+                    <a:stretch>
+                      <a:fillRect/>
+                    </a:stretch>
+                  </pic:blipFill>
+                  <pic:spPr>
+                    <a:xfrm>
+                      <a:off x="0" y="0"/>
+                      <a:ext cx="2266122" cy="2357682"/>
+                    </a:xfrm>
+                    <a:prstGeom prst="rect">
+                      <a:avLst/>
+                    </a:prstGeom>
+                  </pic:spPr>
+                </pic:pic>
+              </a:graphicData>
+            </a:graphic>
+          </wp:anchor>
+        </w:drawing>
+      </w:r>
+      <w:r>
+        <w:rPr>
+          <w:noProof/>
+        </w:rPr>
+        <w:drawing>
+          <wp:anchor distT="0" distB="0" distL="114300" distR="114300" simplePos="0" relativeHeight="251663360" behindDoc="1" locked="0" layoutInCell="1" allowOverlap="1" wp14:anchorId="40EF36DC" wp14:editId="64D9E548">
+            <wp:simplePos x="0" y="0"/>
+            <wp:positionH relativeFrom="column">
+              <wp:posOffset>-33943</wp:posOffset>
+            </wp:positionH>
+            <wp:positionV relativeFrom="paragraph">
+              <wp:posOffset>796290</wp:posOffset>
+            </wp:positionV>
+            <wp:extent cx="3382936" cy="2051437"/>
+            <wp:effectExtent l="0" t="0" r="8255" b="6350"/>
+            <wp:wrapNone/>
+            <wp:docPr id="7" name="Grafik 7"/>
+            <wp:cNvGraphicFramePr>
+              <a:graphicFrameLocks xmlns:a="http://schemas.openxmlformats.org/drawingml/2006/main" noChangeAspect="1"/>
+            </wp:cNvGraphicFramePr>
+            <a:graphic xmlns:a="http://schemas.openxmlformats.org/drawingml/2006/main">
+              <a:graphicData uri="http://schemas.openxmlformats.org/drawingml/2006/picture">
+                <pic:pic xmlns:pic="http://schemas.openxmlformats.org/drawingml/2006/picture">
+                  <pic:nvPicPr>
+                    <pic:cNvPr id="1" name=""/>
+                    <pic:cNvPicPr/>
+                  </pic:nvPicPr>
+                  <pic:blipFill>
+                    <a:blip r:embed="rId10" cstate="print">
+                      <a:extLst>
+                        <a:ext uri="{28A0092B-C50C-407E-A947-70E740481C1C}">
+                          <a14:useLocalDpi xmlns:a14="http://schemas.microsoft.com/office/drawing/2010/main" val="0"/>
+                        </a:ext>
+                      </a:extLst>
+                    </a:blip>
+                    <a:stretch>
+                      <a:fillRect/>
+                    </a:stretch>
+                  </pic:blipFill>
+                  <pic:spPr>
+                    <a:xfrm>
+                      <a:off x="0" y="0"/>
+                      <a:ext cx="3382936" cy="2051437"/>
+                    </a:xfrm>
+                    <a:prstGeom prst="rect">
+                      <a:avLst/>
+                    </a:prstGeom>
+                  </pic:spPr>
+                </pic:pic>
+              </a:graphicData>
+            </a:graphic>
+            <wp14:sizeRelH relativeFrom="margin">
+              <wp14:pctWidth>0</wp14:pctWidth>
+            </wp14:sizeRelH>
+            <wp14:sizeRelV relativeFrom="margin">
+              <wp14:pctHeight>0</wp14:pctHeight>
+            </wp14:sizeRelV>
+          </wp:anchor>
+        </w:drawing>
+      </w:r>
+      <w:r>
+        <w:t>Ich habe die Klingel im Code so implementiert, dass immer ein gleich langer Ton</w:t>
+      </w:r>
+      <w:r>
+        <w:t xml:space="preserve"> (per tone(PIN, frequency, duration) Methode)</w:t>
+      </w:r>
+      <w:r>
+        <w:t xml:space="preserve"> abgespielt wird, unabhängig wie lange die Klingel gedrückt wird. D.h. drückt jemand auf die Klingel und hält diese gedrückt, so ertönt trotzdem nur einmal das Klingelgeräusch</w:t>
+      </w:r>
+      <w:r>
+        <w:t>.</w:t>
+      </w:r>
+    </w:p>
+    <w:p>
+      <w:pPr>
+        <w:rPr>
+          <w:rFonts w:cstheme="majorBidi"/>
+          <w:color w:val="1F3763" w:themeColor="accent1" w:themeShade="7F"/>
+        </w:rPr>
+      </w:pPr>
+    </w:p>
+    <w:p>
+      <w:pPr>
+        <w:rPr>
+          <w:rFonts w:cstheme="majorBidi"/>
+          <w:color w:val="1F3763" w:themeColor="accent1" w:themeShade="7F"/>
+        </w:rPr>
+      </w:pPr>
+    </w:p>
+    <w:p>
+      <w:pPr>
+        <w:rPr>
+          <w:rFonts w:cstheme="majorBidi"/>
+          <w:color w:val="1F3763" w:themeColor="accent1" w:themeShade="7F"/>
+        </w:rPr>
+      </w:pPr>
+    </w:p>
+    <w:p>
+      <w:pPr>
+        <w:rPr>
+          <w:rFonts w:cstheme="majorBidi"/>
+          <w:color w:val="1F3763" w:themeColor="accent1" w:themeShade="7F"/>
+        </w:rPr>
+      </w:pPr>
+    </w:p>
+    <w:p>
+      <w:pPr>
+        <w:rPr>
+          <w:rFonts w:cstheme="majorBidi"/>
+          <w:color w:val="1F3763" w:themeColor="accent1" w:themeShade="7F"/>
+        </w:rPr>
+      </w:pPr>
+    </w:p>
+    <w:p>
+      <w:pPr>
+        <w:rPr>
+          <w:rFonts w:cstheme="majorBidi"/>
+          <w:color w:val="1F3763" w:themeColor="accent1" w:themeShade="7F"/>
+        </w:rPr>
+      </w:pPr>
+    </w:p>
+    <w:p>
+      <w:pPr>
+        <w:rPr>
+          <w:rFonts w:cstheme="majorBidi"/>
+          <w:color w:val="1F3763" w:themeColor="accent1" w:themeShade="7F"/>
+        </w:rPr>
+      </w:pPr>
+    </w:p>
+    <w:p>
+      <w:pPr>
+        <w:rPr>
+          <w:rFonts w:cstheme="majorBidi"/>
+          <w:color w:val="1F3763" w:themeColor="accent1" w:themeShade="7F"/>
+        </w:rPr>
+      </w:pPr>
+    </w:p>
+    <w:p>
+      <w:pPr>
+        <w:rPr>
+          <w:rFonts w:cstheme="majorBidi"/>
+          <w:color w:val="1F3763" w:themeColor="accent1" w:themeShade="7F"/>
+        </w:rPr>
+      </w:pPr>
+    </w:p>
+    <w:p>
+      <w:pPr>
+        <w:rPr>
+          <w:rFonts w:cstheme="majorBidi"/>
+          <w:color w:val="1F3763" w:themeColor="accent1" w:themeShade="7F"/>
+        </w:rPr>
+      </w:pPr>
+      <w:r>
+        <w:rPr>
+          <w:rFonts w:cstheme="majorBidi"/>
+          <w:color w:val="1F3763" w:themeColor="accent1" w:themeShade="7F"/>
+        </w:rPr>
+        <w:t>Aufgabe 3</w:t>
+      </w:r>
+      <w:r>
+        <w:rPr>
+          <w:rFonts w:cstheme="majorBidi"/>
+          <w:color w:val="1F3763" w:themeColor="accent1" w:themeShade="7F"/>
+        </w:rPr>
+        <w:t>: WiFi Telegraph</w:t>
+      </w:r>
+    </w:p>
+    <w:p>
+      <w:pPr>
+        <w:pStyle w:val="Listenabsatz"/>
+        <w:numPr>
+          <w:ilvl w:val="0"/>
+          <w:numId w:val="22"/>
+        </w:numPr>
+      </w:pPr>
+      <w:r>
+        <w:t>Schaltung für beide WEMOS identisch</w:t>
+      </w:r>
+      <w:r>
+        <w:t xml:space="preserve"> (siehe Bild</w:t>
+      </w:r>
+      <w:r>
+        <w:t>er</w:t>
+      </w:r>
+      <w:r>
+        <w:t xml:space="preserve"> unten)</w:t>
+      </w:r>
+    </w:p>
+    <w:p>
+      <w:pPr>
+        <w:pStyle w:val="Listenabsatz"/>
+        <w:numPr>
+          <w:ilvl w:val="0"/>
+          <w:numId w:val="22"/>
+        </w:numPr>
+      </w:pPr>
+      <w:r>
+        <w:t>Auch der Code für beide ist nahezu identisch. Einziger Unterschied: ein WEMOS dient als Clien</w:t>
+      </w:r>
+      <w:r>
+        <w:t>t (verbindet sich mit Server)</w:t>
+      </w:r>
+      <w:r>
+        <w:t>, der andere als Server</w:t>
+      </w:r>
+      <w:r>
+        <w:t xml:space="preserve"> (initiiert Verbindung, wartet auf Clients, die sich verbinden)</w:t>
+      </w:r>
+      <w:r>
+        <w:t xml:space="preserve">. Welcher WEMOS welche Funktion übernimmt ist egal, da beide sowohl Daten senden, als auch empfangen können. </w:t>
+      </w:r>
+    </w:p>
+    <w:p>
+      <w:pPr>
+        <w:pStyle w:val="Listenabsatz"/>
+        <w:numPr>
+          <w:ilvl w:val="0"/>
+          <w:numId w:val="22"/>
+        </w:numPr>
+      </w:pPr>
+      <w:r>
+        <w:t xml:space="preserve">Es werden immer nur Daten an den jeweils anderen WEMOS geschickt, wenn sich der Status des Buttons ändert. D.h. sobald man auf den Button klickt wird einmal ein HIGH Signal an den anderen WEMOS geschickt. Hält man den Button weiterhin gedrückt, wird nichts </w:t>
+      </w:r>
+      <w:r>
+        <w:lastRenderedPageBreak/>
+        <w:t xml:space="preserve">gesendet. Lässt man dann den Button los, wird einmalig LOW gesendet. Dann wird wieder solange nichts gesendet, bis der Button wieder gedrückt werden würde. </w:t>
+      </w:r>
+    </w:p>
+    <w:p>
+      <w:pPr>
+        <w:pStyle w:val="Listenabsatz"/>
+        <w:numPr>
+          <w:ilvl w:val="0"/>
+          <w:numId w:val="3"/>
+        </w:numPr>
+      </w:pPr>
+      <w:r>
+        <w:t>Auf diese Weise kann verhindert werden, dass in jeder Loop Iteration Daten gesendet werden, die den Zustand der LED aber eigentlich nicht verändern</w:t>
+      </w:r>
+    </w:p>
+    <w:p>
+      <w:pPr>
+        <w:rPr>
+          <w:rFonts w:cstheme="majorBidi"/>
+          <w:color w:val="1F3763" w:themeColor="accent1" w:themeShade="7F"/>
+        </w:rPr>
+      </w:pPr>
+      <w:r>
+        <w:rPr>
+          <w:noProof/>
+        </w:rPr>
+        <w:drawing>
+          <wp:anchor distT="0" distB="0" distL="114300" distR="114300" simplePos="0" relativeHeight="251665408" behindDoc="1" locked="0" layoutInCell="1" allowOverlap="1" wp14:anchorId="20ED2F05" wp14:editId="5394752F">
+            <wp:simplePos x="0" y="0"/>
+            <wp:positionH relativeFrom="column">
+              <wp:posOffset>3110230</wp:posOffset>
+            </wp:positionH>
+            <wp:positionV relativeFrom="paragraph">
+              <wp:posOffset>1905</wp:posOffset>
+            </wp:positionV>
+            <wp:extent cx="2665433" cy="2000250"/>
+            <wp:effectExtent l="0" t="0" r="1905" b="0"/>
+            <wp:wrapNone/>
+            <wp:docPr id="9" name="Grafik 9"/>
+            <wp:cNvGraphicFramePr>
+              <a:graphicFrameLocks xmlns:a="http://schemas.openxmlformats.org/drawingml/2006/main" noChangeAspect="1"/>
+            </wp:cNvGraphicFramePr>
+            <a:graphic xmlns:a="http://schemas.openxmlformats.org/drawingml/2006/main">
+              <a:graphicData uri="http://schemas.openxmlformats.org/drawingml/2006/picture">
+                <pic:pic xmlns:pic="http://schemas.openxmlformats.org/drawingml/2006/picture">
+                  <pic:nvPicPr>
+                    <pic:cNvPr id="0" name="Picture 1"/>
+                    <pic:cNvPicPr>
+                      <a:picLocks noChangeAspect="1" noChangeArrowheads="1"/>
+                    </pic:cNvPicPr>
+                  </pic:nvPicPr>
+                  <pic:blipFill>
+                    <a:blip r:embed="rId11" cstate="print">
+                      <a:extLst>
+                        <a:ext uri="{28A0092B-C50C-407E-A947-70E740481C1C}">
+                          <a14:useLocalDpi xmlns:a14="http://schemas.microsoft.com/office/drawing/2010/main" val="0"/>
+                        </a:ext>
+                      </a:extLst>
+                    </a:blip>
+                    <a:srcRect/>
+                    <a:stretch>
+                      <a:fillRect/>
+                    </a:stretch>
+                  </pic:blipFill>
+                  <pic:spPr bwMode="auto">
+                    <a:xfrm>
+                      <a:off x="0" y="0"/>
+                      <a:ext cx="2665433" cy="2000250"/>
+                    </a:xfrm>
+                    <a:prstGeom prst="rect">
+                      <a:avLst/>
+                    </a:prstGeom>
+                    <a:noFill/>
+                    <a:ln>
+                      <a:noFill/>
+                    </a:ln>
+                  </pic:spPr>
+                </pic:pic>
+              </a:graphicData>
+            </a:graphic>
+            <wp14:sizeRelH relativeFrom="margin">
+              <wp14:pctWidth>0</wp14:pctWidth>
+            </wp14:sizeRelH>
+            <wp14:sizeRelV relativeFrom="margin">
+              <wp14:pctHeight>0</wp14:pctHeight>
+            </wp14:sizeRelV>
+          </wp:anchor>
+        </w:drawing>
+      </w:r>
+      <w:r>
+        <w:rPr>
+          <w:noProof/>
+        </w:rPr>
+        <w:drawing>
+          <wp:anchor distT="0" distB="0" distL="114300" distR="114300" simplePos="0" relativeHeight="251664384" behindDoc="1" locked="0" layoutInCell="1" allowOverlap="1" wp14:anchorId="498F4FAE" wp14:editId="2BE27151">
+            <wp:simplePos x="0" y="0"/>
+            <wp:positionH relativeFrom="column">
+              <wp:posOffset>43180</wp:posOffset>
+            </wp:positionH>
+            <wp:positionV relativeFrom="paragraph">
+              <wp:posOffset>13335</wp:posOffset>
+            </wp:positionV>
+            <wp:extent cx="2914650" cy="1894908"/>
+            <wp:effectExtent l="0" t="0" r="0" b="0"/>
+            <wp:wrapNone/>
+            <wp:docPr id="8" name="Grafik 8"/>
+            <wp:cNvGraphicFramePr>
+              <a:graphicFrameLocks xmlns:a="http://schemas.openxmlformats.org/drawingml/2006/main" noChangeAspect="1"/>
+            </wp:cNvGraphicFramePr>
+            <a:graphic xmlns:a="http://schemas.openxmlformats.org/drawingml/2006/main">
+              <a:graphicData uri="http://schemas.openxmlformats.org/drawingml/2006/picture">
+                <pic:pic xmlns:pic="http://schemas.openxmlformats.org/drawingml/2006/picture">
+                  <pic:nvPicPr>
+                    <pic:cNvPr id="1" name=""/>
+                    <pic:cNvPicPr/>
+                  </pic:nvPicPr>
+                  <pic:blipFill>
+                    <a:blip r:embed="rId12">
+                      <a:extLst>
+                        <a:ext uri="{28A0092B-C50C-407E-A947-70E740481C1C}">
+                          <a14:useLocalDpi xmlns:a14="http://schemas.microsoft.com/office/drawing/2010/main" val="0"/>
+                        </a:ext>
+                      </a:extLst>
+                    </a:blip>
+                    <a:stretch>
+                      <a:fillRect/>
+                    </a:stretch>
+                  </pic:blipFill>
+                  <pic:spPr>
+                    <a:xfrm>
+                      <a:off x="0" y="0"/>
+                      <a:ext cx="2914650" cy="1894908"/>
+                    </a:xfrm>
+                    <a:prstGeom prst="rect">
+                      <a:avLst/>
+                    </a:prstGeom>
+                  </pic:spPr>
+                </pic:pic>
+              </a:graphicData>
+            </a:graphic>
+          </wp:anchor>
+        </w:drawing>
       </w:r>
     </w:p>
     <w:sectPr>
@@ -674,6 +1183,118 @@
 <file path=word/numbering.xml><?xml version="1.0" encoding="utf-8"?>
 <w:numbering xmlns:wpc="http://schemas.microsoft.com/office/word/2010/wordprocessingCanvas" xmlns:cx="http://schemas.microsoft.com/office/drawing/2014/chartex" xmlns:cx1="http://schemas.microsoft.com/office/drawing/2015/9/8/chartex" xmlns:cx2="http://schemas.microsoft.com/office/drawing/2015/10/21/chartex" xmlns:cx3="http://schemas.microsoft.com/office/drawing/2016/5/9/chartex" xmlns:cx4="http://schemas.microsoft.com/office/drawing/2016/5/10/chartex" xmlns:cx5="http://schemas.microsoft.com/office/drawing/2016/5/11/chartex" xmlns:cx6="http://schemas.microsoft.com/office/drawing/2016/5/12/chartex" xmlns:cx7="http://schemas.microsoft.com/office/drawing/2016/5/13/chartex" xmlns:cx8="http://schemas.microsoft.com/office/drawing/2016/5/14/chartex" xmlns:mc="http://schemas.openxmlformats.org/markup-compatibility/2006" xmlns:aink="http://schemas.microsoft.com/office/drawing/2016/ink" xmlns:am3d="http://schemas.microsoft.com/office/drawing/2017/model3d" xmlns:o="urn:schemas-microsoft-com:office:office" xmlns:r="http://schemas.openxmlformats.org/officeDocument/2006/relationships" xmlns:m="http://schemas.openxmlformats.org/officeDocument/2006/math" xmlns:v="urn:schemas-microsoft-com:vml" xmlns:wp14="http://schemas.microsoft.com/office/word/2010/wordprocessingDrawing" xmlns:wp="http://schemas.openxmlformats.org/drawingml/2006/wordprocessingDrawing" xmlns:w10="urn:schemas-microsoft-com:office:word" xmlns:w="http://schemas.openxmlformats.org/wordprocessingml/2006/main" xmlns:w14="http://schemas.microsoft.com/office/word/2010/wordml" xmlns:w15="http://schemas.microsoft.com/office/word/2012/wordml" xmlns:w16cex="http://schemas.microsoft.com/office/word/2018/wordml/cex" xmlns:w16cid="http://schemas.microsoft.com/office/word/2016/wordml/cid" xmlns:w16="http://schemas.microsoft.com/office/word/2018/wordml" xmlns:w16se="http://schemas.microsoft.com/office/word/2015/wordml/symex" xmlns:wpg="http://schemas.microsoft.com/office/word/2010/wordprocessingGroup" xmlns:wpi="http://schemas.microsoft.com/office/word/2010/wordprocessingInk" xmlns:wne="http://schemas.microsoft.com/office/word/2006/wordml" xmlns:wps="http://schemas.microsoft.com/office/word/2010/wordprocessingShape" mc:Ignorable="w14 w15 w16se w16cid w16 w16cex wp14">
   <w:abstractNum w:abstractNumId="0" w15:restartNumberingAfterBreak="0">
+    <w:nsid w:val="08014C1E"/>
+    <w:multiLevelType w:val="hybridMultilevel"/>
+    <w:tmpl w:val="3416A6DA"/>
+    <w:lvl w:ilvl="0" w:tplc="DC902BAE">
+      <w:numFmt w:val="bullet"/>
+      <w:lvlText w:val="-"/>
+      <w:lvlJc w:val="left"/>
+      <w:pPr>
+        <w:ind w:left="720" w:hanging="360"/>
+      </w:pPr>
+      <w:rPr>
+        <w:rFonts w:ascii="Calibri" w:eastAsiaTheme="minorHAnsi" w:hAnsi="Calibri" w:cs="Calibri" w:hint="default"/>
+      </w:rPr>
+    </w:lvl>
+    <w:lvl w:ilvl="1" w:tplc="04070003" w:tentative="1">
+      <w:start w:val="1"/>
+      <w:numFmt w:val="bullet"/>
+      <w:lvlText w:val="o"/>
+      <w:lvlJc w:val="left"/>
+      <w:pPr>
+        <w:ind w:left="1440" w:hanging="360"/>
+      </w:pPr>
+      <w:rPr>
+        <w:rFonts w:ascii="Courier New" w:hAnsi="Courier New" w:cs="Courier New" w:hint="default"/>
+      </w:rPr>
+    </w:lvl>
+    <w:lvl w:ilvl="2" w:tplc="04070005" w:tentative="1">
+      <w:start w:val="1"/>
+      <w:numFmt w:val="bullet"/>
+      <w:lvlText w:val=""/>
+      <w:lvlJc w:val="left"/>
+      <w:pPr>
+        <w:ind w:left="2160" w:hanging="360"/>
+      </w:pPr>
+      <w:rPr>
+        <w:rFonts w:ascii="Wingdings" w:hAnsi="Wingdings" w:hint="default"/>
+      </w:rPr>
+    </w:lvl>
+    <w:lvl w:ilvl="3" w:tplc="04070001" w:tentative="1">
+      <w:start w:val="1"/>
+      <w:numFmt w:val="bullet"/>
+      <w:lvlText w:val=""/>
+      <w:lvlJc w:val="left"/>
+      <w:pPr>
+        <w:ind w:left="2880" w:hanging="360"/>
+      </w:pPr>
+      <w:rPr>
+        <w:rFonts w:ascii="Symbol" w:hAnsi="Symbol" w:hint="default"/>
+      </w:rPr>
+    </w:lvl>
+    <w:lvl w:ilvl="4" w:tplc="04070003" w:tentative="1">
+      <w:start w:val="1"/>
+      <w:numFmt w:val="bullet"/>
+      <w:lvlText w:val="o"/>
+      <w:lvlJc w:val="left"/>
+      <w:pPr>
+        <w:ind w:left="3600" w:hanging="360"/>
+      </w:pPr>
+      <w:rPr>
+        <w:rFonts w:ascii="Courier New" w:hAnsi="Courier New" w:cs="Courier New" w:hint="default"/>
+      </w:rPr>
+    </w:lvl>
+    <w:lvl w:ilvl="5" w:tplc="04070005" w:tentative="1">
+      <w:start w:val="1"/>
+      <w:numFmt w:val="bullet"/>
+      <w:lvlText w:val=""/>
+      <w:lvlJc w:val="left"/>
+      <w:pPr>
+        <w:ind w:left="4320" w:hanging="360"/>
+      </w:pPr>
+      <w:rPr>
+        <w:rFonts w:ascii="Wingdings" w:hAnsi="Wingdings" w:hint="default"/>
+      </w:rPr>
+    </w:lvl>
+    <w:lvl w:ilvl="6" w:tplc="04070001" w:tentative="1">
+      <w:start w:val="1"/>
+      <w:numFmt w:val="bullet"/>
+      <w:lvlText w:val=""/>
+      <w:lvlJc w:val="left"/>
+      <w:pPr>
+        <w:ind w:left="5040" w:hanging="360"/>
+      </w:pPr>
+      <w:rPr>
+        <w:rFonts w:ascii="Symbol" w:hAnsi="Symbol" w:hint="default"/>
+      </w:rPr>
+    </w:lvl>
+    <w:lvl w:ilvl="7" w:tplc="04070003" w:tentative="1">
+      <w:start w:val="1"/>
+      <w:numFmt w:val="bullet"/>
+      <w:lvlText w:val="o"/>
+      <w:lvlJc w:val="left"/>
+      <w:pPr>
+        <w:ind w:left="5760" w:hanging="360"/>
+      </w:pPr>
+      <w:rPr>
+        <w:rFonts w:ascii="Courier New" w:hAnsi="Courier New" w:cs="Courier New" w:hint="default"/>
+      </w:rPr>
+    </w:lvl>
+    <w:lvl w:ilvl="8" w:tplc="04070005" w:tentative="1">
+      <w:start w:val="1"/>
+      <w:numFmt w:val="bullet"/>
+      <w:lvlText w:val=""/>
+      <w:lvlJc w:val="left"/>
+      <w:pPr>
+        <w:ind w:left="6480" w:hanging="360"/>
+      </w:pPr>
+      <w:rPr>
+        <w:rFonts w:ascii="Wingdings" w:hAnsi="Wingdings" w:hint="default"/>
+      </w:rPr>
+    </w:lvl>
+  </w:abstractNum>
+  <w:abstractNum w:abstractNumId="1" w15:restartNumberingAfterBreak="0">
     <w:nsid w:val="0C606512"/>
     <w:multiLevelType w:val="hybridMultilevel"/>
     <w:tmpl w:val="BE0ECA12"/>
@@ -786,7 +1407,232 @@
       </w:rPr>
     </w:lvl>
   </w:abstractNum>
-  <w:abstractNum w:abstractNumId="1" w15:restartNumberingAfterBreak="0">
+  <w:abstractNum w:abstractNumId="2" w15:restartNumberingAfterBreak="0">
+    <w:nsid w:val="0D4B3681"/>
+    <w:multiLevelType w:val="hybridMultilevel"/>
+    <w:tmpl w:val="E0D00B12"/>
+    <w:lvl w:ilvl="0" w:tplc="087CCE02">
+      <w:numFmt w:val="bullet"/>
+      <w:lvlText w:val="-"/>
+      <w:lvlJc w:val="left"/>
+      <w:pPr>
+        <w:ind w:left="720" w:hanging="360"/>
+      </w:pPr>
+      <w:rPr>
+        <w:rFonts w:ascii="Calibri" w:eastAsiaTheme="minorHAnsi" w:hAnsi="Calibri" w:cs="Calibri" w:hint="default"/>
+      </w:rPr>
+    </w:lvl>
+    <w:lvl w:ilvl="1" w:tplc="04070003" w:tentative="1">
+      <w:start w:val="1"/>
+      <w:numFmt w:val="bullet"/>
+      <w:lvlText w:val="o"/>
+      <w:lvlJc w:val="left"/>
+      <w:pPr>
+        <w:ind w:left="1440" w:hanging="360"/>
+      </w:pPr>
+      <w:rPr>
+        <w:rFonts w:ascii="Courier New" w:hAnsi="Courier New" w:cs="Courier New" w:hint="default"/>
+      </w:rPr>
+    </w:lvl>
+    <w:lvl w:ilvl="2" w:tplc="04070005" w:tentative="1">
+      <w:start w:val="1"/>
+      <w:numFmt w:val="bullet"/>
+      <w:lvlText w:val=""/>
+      <w:lvlJc w:val="left"/>
+      <w:pPr>
+        <w:ind w:left="2160" w:hanging="360"/>
+      </w:pPr>
+      <w:rPr>
+        <w:rFonts w:ascii="Wingdings" w:hAnsi="Wingdings" w:hint="default"/>
+      </w:rPr>
+    </w:lvl>
+    <w:lvl w:ilvl="3" w:tplc="04070001" w:tentative="1">
+      <w:start w:val="1"/>
+      <w:numFmt w:val="bullet"/>
+      <w:lvlText w:val=""/>
+      <w:lvlJc w:val="left"/>
+      <w:pPr>
+        <w:ind w:left="2880" w:hanging="360"/>
+      </w:pPr>
+      <w:rPr>
+        <w:rFonts w:ascii="Symbol" w:hAnsi="Symbol" w:hint="default"/>
+      </w:rPr>
+    </w:lvl>
+    <w:lvl w:ilvl="4" w:tplc="04070003" w:tentative="1">
+      <w:start w:val="1"/>
+      <w:numFmt w:val="bullet"/>
+      <w:lvlText w:val="o"/>
+      <w:lvlJc w:val="left"/>
+      <w:pPr>
+        <w:ind w:left="3600" w:hanging="360"/>
+      </w:pPr>
+      <w:rPr>
+        <w:rFonts w:ascii="Courier New" w:hAnsi="Courier New" w:cs="Courier New" w:hint="default"/>
+      </w:rPr>
+    </w:lvl>
+    <w:lvl w:ilvl="5" w:tplc="04070005" w:tentative="1">
+      <w:start w:val="1"/>
+      <w:numFmt w:val="bullet"/>
+      <w:lvlText w:val=""/>
+      <w:lvlJc w:val="left"/>
+      <w:pPr>
+        <w:ind w:left="4320" w:hanging="360"/>
+      </w:pPr>
+      <w:rPr>
+        <w:rFonts w:ascii="Wingdings" w:hAnsi="Wingdings" w:hint="default"/>
+      </w:rPr>
+    </w:lvl>
+    <w:lvl w:ilvl="6" w:tplc="04070001" w:tentative="1">
+      <w:start w:val="1"/>
+      <w:numFmt w:val="bullet"/>
+      <w:lvlText w:val=""/>
+      <w:lvlJc w:val="left"/>
+      <w:pPr>
+        <w:ind w:left="5040" w:hanging="360"/>
+      </w:pPr>
+      <w:rPr>
+        <w:rFonts w:ascii="Symbol" w:hAnsi="Symbol" w:hint="default"/>
+      </w:rPr>
+    </w:lvl>
+    <w:lvl w:ilvl="7" w:tplc="04070003" w:tentative="1">
+      <w:start w:val="1"/>
+      <w:numFmt w:val="bullet"/>
+      <w:lvlText w:val="o"/>
+      <w:lvlJc w:val="left"/>
+      <w:pPr>
+        <w:ind w:left="5760" w:hanging="360"/>
+      </w:pPr>
+      <w:rPr>
+        <w:rFonts w:ascii="Courier New" w:hAnsi="Courier New" w:cs="Courier New" w:hint="default"/>
+      </w:rPr>
+    </w:lvl>
+    <w:lvl w:ilvl="8" w:tplc="04070005" w:tentative="1">
+      <w:start w:val="1"/>
+      <w:numFmt w:val="bullet"/>
+      <w:lvlText w:val=""/>
+      <w:lvlJc w:val="left"/>
+      <w:pPr>
+        <w:ind w:left="6480" w:hanging="360"/>
+      </w:pPr>
+      <w:rPr>
+        <w:rFonts w:ascii="Wingdings" w:hAnsi="Wingdings" w:hint="default"/>
+      </w:rPr>
+    </w:lvl>
+  </w:abstractNum>
+  <w:abstractNum w:abstractNumId="3" w15:restartNumberingAfterBreak="0">
+    <w:nsid w:val="1516232F"/>
+    <w:multiLevelType w:val="hybridMultilevel"/>
+    <w:tmpl w:val="90905B56"/>
+    <w:lvl w:ilvl="0" w:tplc="D07477E2">
+      <w:numFmt w:val="bullet"/>
+      <w:lvlText w:val="-"/>
+      <w:lvlJc w:val="left"/>
+      <w:pPr>
+        <w:ind w:left="720" w:hanging="360"/>
+      </w:pPr>
+      <w:rPr>
+        <w:rFonts w:ascii="Calibri" w:eastAsiaTheme="minorHAnsi" w:hAnsi="Calibri" w:cs="Calibri" w:hint="default"/>
+        <w:color w:val="auto"/>
+      </w:rPr>
+    </w:lvl>
+    <w:lvl w:ilvl="1" w:tplc="04070003" w:tentative="1">
+      <w:start w:val="1"/>
+      <w:numFmt w:val="bullet"/>
+      <w:lvlText w:val="o"/>
+      <w:lvlJc w:val="left"/>
+      <w:pPr>
+        <w:ind w:left="1440" w:hanging="360"/>
+      </w:pPr>
+      <w:rPr>
+        <w:rFonts w:ascii="Courier New" w:hAnsi="Courier New" w:cs="Courier New" w:hint="default"/>
+      </w:rPr>
+    </w:lvl>
+    <w:lvl w:ilvl="2" w:tplc="04070005" w:tentative="1">
+      <w:start w:val="1"/>
+      <w:numFmt w:val="bullet"/>
+      <w:lvlText w:val=""/>
+      <w:lvlJc w:val="left"/>
+      <w:pPr>
+        <w:ind w:left="2160" w:hanging="360"/>
+      </w:pPr>
+      <w:rPr>
+        <w:rFonts w:ascii="Wingdings" w:hAnsi="Wingdings" w:hint="default"/>
+      </w:rPr>
+    </w:lvl>
+    <w:lvl w:ilvl="3" w:tplc="04070001" w:tentative="1">
+      <w:start w:val="1"/>
+      <w:numFmt w:val="bullet"/>
+      <w:lvlText w:val=""/>
+      <w:lvlJc w:val="left"/>
+      <w:pPr>
+        <w:ind w:left="2880" w:hanging="360"/>
+      </w:pPr>
+      <w:rPr>
+        <w:rFonts w:ascii="Symbol" w:hAnsi="Symbol" w:hint="default"/>
+      </w:rPr>
+    </w:lvl>
+    <w:lvl w:ilvl="4" w:tplc="04070003" w:tentative="1">
+      <w:start w:val="1"/>
+      <w:numFmt w:val="bullet"/>
+      <w:lvlText w:val="o"/>
+      <w:lvlJc w:val="left"/>
+      <w:pPr>
+        <w:ind w:left="3600" w:hanging="360"/>
+      </w:pPr>
+      <w:rPr>
+        <w:rFonts w:ascii="Courier New" w:hAnsi="Courier New" w:cs="Courier New" w:hint="default"/>
+      </w:rPr>
+    </w:lvl>
+    <w:lvl w:ilvl="5" w:tplc="04070005" w:tentative="1">
+      <w:start w:val="1"/>
+      <w:numFmt w:val="bullet"/>
+      <w:lvlText w:val=""/>
+      <w:lvlJc w:val="left"/>
+      <w:pPr>
+        <w:ind w:left="4320" w:hanging="360"/>
+      </w:pPr>
+      <w:rPr>
+        <w:rFonts w:ascii="Wingdings" w:hAnsi="Wingdings" w:hint="default"/>
+      </w:rPr>
+    </w:lvl>
+    <w:lvl w:ilvl="6" w:tplc="04070001" w:tentative="1">
+      <w:start w:val="1"/>
+      <w:numFmt w:val="bullet"/>
+      <w:lvlText w:val=""/>
+      <w:lvlJc w:val="left"/>
+      <w:pPr>
+        <w:ind w:left="5040" w:hanging="360"/>
+      </w:pPr>
+      <w:rPr>
+        <w:rFonts w:ascii="Symbol" w:hAnsi="Symbol" w:hint="default"/>
+      </w:rPr>
+    </w:lvl>
+    <w:lvl w:ilvl="7" w:tplc="04070003" w:tentative="1">
+      <w:start w:val="1"/>
+      <w:numFmt w:val="bullet"/>
+      <w:lvlText w:val="o"/>
+      <w:lvlJc w:val="left"/>
+      <w:pPr>
+        <w:ind w:left="5760" w:hanging="360"/>
+      </w:pPr>
+      <w:rPr>
+        <w:rFonts w:ascii="Courier New" w:hAnsi="Courier New" w:cs="Courier New" w:hint="default"/>
+      </w:rPr>
+    </w:lvl>
+    <w:lvl w:ilvl="8" w:tplc="04070005" w:tentative="1">
+      <w:start w:val="1"/>
+      <w:numFmt w:val="bullet"/>
+      <w:lvlText w:val=""/>
+      <w:lvlJc w:val="left"/>
+      <w:pPr>
+        <w:ind w:left="6480" w:hanging="360"/>
+      </w:pPr>
+      <w:rPr>
+        <w:rFonts w:ascii="Wingdings" w:hAnsi="Wingdings" w:hint="default"/>
+      </w:rPr>
+    </w:lvl>
+  </w:abstractNum>
+  <w:abstractNum w:abstractNumId="4" w15:restartNumberingAfterBreak="0">
     <w:nsid w:val="18BA54FF"/>
     <w:multiLevelType w:val="hybridMultilevel"/>
     <w:tmpl w:val="0FC2F790"/>
@@ -898,7 +1744,7 @@
       </w:rPr>
     </w:lvl>
   </w:abstractNum>
-  <w:abstractNum w:abstractNumId="2" w15:restartNumberingAfterBreak="0">
+  <w:abstractNum w:abstractNumId="5" w15:restartNumberingAfterBreak="0">
     <w:nsid w:val="18FE6D8B"/>
     <w:multiLevelType w:val="hybridMultilevel"/>
     <w:tmpl w:val="0D10660C"/>
@@ -1010,7 +1856,7 @@
       </w:rPr>
     </w:lvl>
   </w:abstractNum>
-  <w:abstractNum w:abstractNumId="3" w15:restartNumberingAfterBreak="0">
+  <w:abstractNum w:abstractNumId="6" w15:restartNumberingAfterBreak="0">
     <w:nsid w:val="1DED4F23"/>
     <w:multiLevelType w:val="hybridMultilevel"/>
     <w:tmpl w:val="34224AAA"/>
@@ -1123,7 +1969,7 @@
       </w:rPr>
     </w:lvl>
   </w:abstractNum>
-  <w:abstractNum w:abstractNumId="4" w15:restartNumberingAfterBreak="0">
+  <w:abstractNum w:abstractNumId="7" w15:restartNumberingAfterBreak="0">
     <w:nsid w:val="25795473"/>
     <w:multiLevelType w:val="hybridMultilevel"/>
     <w:tmpl w:val="C4FA3B24"/>
@@ -1236,7 +2082,120 @@
       </w:rPr>
     </w:lvl>
   </w:abstractNum>
-  <w:abstractNum w:abstractNumId="5" w15:restartNumberingAfterBreak="0">
+  <w:abstractNum w:abstractNumId="8" w15:restartNumberingAfterBreak="0">
+    <w:nsid w:val="2BEA7B34"/>
+    <w:multiLevelType w:val="hybridMultilevel"/>
+    <w:tmpl w:val="8618B7FA"/>
+    <w:lvl w:ilvl="0" w:tplc="04070001">
+      <w:start w:val="1"/>
+      <w:numFmt w:val="bullet"/>
+      <w:lvlText w:val=""/>
+      <w:lvlJc w:val="left"/>
+      <w:pPr>
+        <w:ind w:left="720" w:hanging="360"/>
+      </w:pPr>
+      <w:rPr>
+        <w:rFonts w:ascii="Symbol" w:hAnsi="Symbol" w:hint="default"/>
+      </w:rPr>
+    </w:lvl>
+    <w:lvl w:ilvl="1" w:tplc="04070003" w:tentative="1">
+      <w:start w:val="1"/>
+      <w:numFmt w:val="bullet"/>
+      <w:lvlText w:val="o"/>
+      <w:lvlJc w:val="left"/>
+      <w:pPr>
+        <w:ind w:left="1440" w:hanging="360"/>
+      </w:pPr>
+      <w:rPr>
+        <w:rFonts w:ascii="Courier New" w:hAnsi="Courier New" w:cs="Courier New" w:hint="default"/>
+      </w:rPr>
+    </w:lvl>
+    <w:lvl w:ilvl="2" w:tplc="04070005" w:tentative="1">
+      <w:start w:val="1"/>
+      <w:numFmt w:val="bullet"/>
+      <w:lvlText w:val=""/>
+      <w:lvlJc w:val="left"/>
+      <w:pPr>
+        <w:ind w:left="2160" w:hanging="360"/>
+      </w:pPr>
+      <w:rPr>
+        <w:rFonts w:ascii="Wingdings" w:hAnsi="Wingdings" w:hint="default"/>
+      </w:rPr>
+    </w:lvl>
+    <w:lvl w:ilvl="3" w:tplc="04070001" w:tentative="1">
+      <w:start w:val="1"/>
+      <w:numFmt w:val="bullet"/>
+      <w:lvlText w:val=""/>
+      <w:lvlJc w:val="left"/>
+      <w:pPr>
+        <w:ind w:left="2880" w:hanging="360"/>
+      </w:pPr>
+      <w:rPr>
+        <w:rFonts w:ascii="Symbol" w:hAnsi="Symbol" w:hint="default"/>
+      </w:rPr>
+    </w:lvl>
+    <w:lvl w:ilvl="4" w:tplc="04070003" w:tentative="1">
+      <w:start w:val="1"/>
+      <w:numFmt w:val="bullet"/>
+      <w:lvlText w:val="o"/>
+      <w:lvlJc w:val="left"/>
+      <w:pPr>
+        <w:ind w:left="3600" w:hanging="360"/>
+      </w:pPr>
+      <w:rPr>
+        <w:rFonts w:ascii="Courier New" w:hAnsi="Courier New" w:cs="Courier New" w:hint="default"/>
+      </w:rPr>
+    </w:lvl>
+    <w:lvl w:ilvl="5" w:tplc="04070005" w:tentative="1">
+      <w:start w:val="1"/>
+      <w:numFmt w:val="bullet"/>
+      <w:lvlText w:val=""/>
+      <w:lvlJc w:val="left"/>
+      <w:pPr>
+        <w:ind w:left="4320" w:hanging="360"/>
+      </w:pPr>
+      <w:rPr>
+        <w:rFonts w:ascii="Wingdings" w:hAnsi="Wingdings" w:hint="default"/>
+      </w:rPr>
+    </w:lvl>
+    <w:lvl w:ilvl="6" w:tplc="04070001" w:tentative="1">
+      <w:start w:val="1"/>
+      <w:numFmt w:val="bullet"/>
+      <w:lvlText w:val=""/>
+      <w:lvlJc w:val="left"/>
+      <w:pPr>
+        <w:ind w:left="5040" w:hanging="360"/>
+      </w:pPr>
+      <w:rPr>
+        <w:rFonts w:ascii="Symbol" w:hAnsi="Symbol" w:hint="default"/>
+      </w:rPr>
+    </w:lvl>
+    <w:lvl w:ilvl="7" w:tplc="04070003" w:tentative="1">
+      <w:start w:val="1"/>
+      <w:numFmt w:val="bullet"/>
+      <w:lvlText w:val="o"/>
+      <w:lvlJc w:val="left"/>
+      <w:pPr>
+        <w:ind w:left="5760" w:hanging="360"/>
+      </w:pPr>
+      <w:rPr>
+        <w:rFonts w:ascii="Courier New" w:hAnsi="Courier New" w:cs="Courier New" w:hint="default"/>
+      </w:rPr>
+    </w:lvl>
+    <w:lvl w:ilvl="8" w:tplc="04070005" w:tentative="1">
+      <w:start w:val="1"/>
+      <w:numFmt w:val="bullet"/>
+      <w:lvlText w:val=""/>
+      <w:lvlJc w:val="left"/>
+      <w:pPr>
+        <w:ind w:left="6480" w:hanging="360"/>
+      </w:pPr>
+      <w:rPr>
+        <w:rFonts w:ascii="Wingdings" w:hAnsi="Wingdings" w:hint="default"/>
+      </w:rPr>
+    </w:lvl>
+  </w:abstractNum>
+  <w:abstractNum w:abstractNumId="9" w15:restartNumberingAfterBreak="0">
     <w:nsid w:val="2F267360"/>
     <w:multiLevelType w:val="hybridMultilevel"/>
     <w:tmpl w:val="F8A22A54"/>
@@ -1349,7 +2308,7 @@
       </w:rPr>
     </w:lvl>
   </w:abstractNum>
-  <w:abstractNum w:abstractNumId="6" w15:restartNumberingAfterBreak="0">
+  <w:abstractNum w:abstractNumId="10" w15:restartNumberingAfterBreak="0">
     <w:nsid w:val="33126B96"/>
     <w:multiLevelType w:val="multilevel"/>
     <w:tmpl w:val="2E9EC89E"/>
@@ -1421,7 +2380,119 @@
       <w:lvlJc w:val="left"/>
     </w:lvl>
   </w:abstractNum>
-  <w:abstractNum w:abstractNumId="7" w15:restartNumberingAfterBreak="0">
+  <w:abstractNum w:abstractNumId="11" w15:restartNumberingAfterBreak="0">
+    <w:nsid w:val="396F0E41"/>
+    <w:multiLevelType w:val="hybridMultilevel"/>
+    <w:tmpl w:val="64765DF8"/>
+    <w:lvl w:ilvl="0" w:tplc="9AF40FFA">
+      <w:numFmt w:val="bullet"/>
+      <w:lvlText w:val="-"/>
+      <w:lvlJc w:val="left"/>
+      <w:pPr>
+        <w:ind w:left="720" w:hanging="360"/>
+      </w:pPr>
+      <w:rPr>
+        <w:rFonts w:ascii="Calibri Light" w:eastAsiaTheme="majorEastAsia" w:hAnsi="Calibri Light" w:cs="Calibri Light" w:hint="default"/>
+      </w:rPr>
+    </w:lvl>
+    <w:lvl w:ilvl="1" w:tplc="04070003" w:tentative="1">
+      <w:start w:val="1"/>
+      <w:numFmt w:val="bullet"/>
+      <w:lvlText w:val="o"/>
+      <w:lvlJc w:val="left"/>
+      <w:pPr>
+        <w:ind w:left="1440" w:hanging="360"/>
+      </w:pPr>
+      <w:rPr>
+        <w:rFonts w:ascii="Courier New" w:hAnsi="Courier New" w:cs="Courier New" w:hint="default"/>
+      </w:rPr>
+    </w:lvl>
+    <w:lvl w:ilvl="2" w:tplc="04070005" w:tentative="1">
+      <w:start w:val="1"/>
+      <w:numFmt w:val="bullet"/>
+      <w:lvlText w:val=""/>
+      <w:lvlJc w:val="left"/>
+      <w:pPr>
+        <w:ind w:left="2160" w:hanging="360"/>
+      </w:pPr>
+      <w:rPr>
+        <w:rFonts w:ascii="Wingdings" w:hAnsi="Wingdings" w:hint="default"/>
+      </w:rPr>
+    </w:lvl>
+    <w:lvl w:ilvl="3" w:tplc="04070001" w:tentative="1">
+      <w:start w:val="1"/>
+      <w:numFmt w:val="bullet"/>
+      <w:lvlText w:val=""/>
+      <w:lvlJc w:val="left"/>
+      <w:pPr>
+        <w:ind w:left="2880" w:hanging="360"/>
+      </w:pPr>
+      <w:rPr>
+        <w:rFonts w:ascii="Symbol" w:hAnsi="Symbol" w:hint="default"/>
+      </w:rPr>
+    </w:lvl>
+    <w:lvl w:ilvl="4" w:tplc="04070003" w:tentative="1">
+      <w:start w:val="1"/>
+      <w:numFmt w:val="bullet"/>
+      <w:lvlText w:val="o"/>
+      <w:lvlJc w:val="left"/>
+      <w:pPr>
+        <w:ind w:left="3600" w:hanging="360"/>
+      </w:pPr>
+      <w:rPr>
+        <w:rFonts w:ascii="Courier New" w:hAnsi="Courier New" w:cs="Courier New" w:hint="default"/>
+      </w:rPr>
+    </w:lvl>
+    <w:lvl w:ilvl="5" w:tplc="04070005" w:tentative="1">
+      <w:start w:val="1"/>
+      <w:numFmt w:val="bullet"/>
+      <w:lvlText w:val=""/>
+      <w:lvlJc w:val="left"/>
+      <w:pPr>
+        <w:ind w:left="4320" w:hanging="360"/>
+      </w:pPr>
+      <w:rPr>
+        <w:rFonts w:ascii="Wingdings" w:hAnsi="Wingdings" w:hint="default"/>
+      </w:rPr>
+    </w:lvl>
+    <w:lvl w:ilvl="6" w:tplc="04070001" w:tentative="1">
+      <w:start w:val="1"/>
+      <w:numFmt w:val="bullet"/>
+      <w:lvlText w:val=""/>
+      <w:lvlJc w:val="left"/>
+      <w:pPr>
+        <w:ind w:left="5040" w:hanging="360"/>
+      </w:pPr>
+      <w:rPr>
+        <w:rFonts w:ascii="Symbol" w:hAnsi="Symbol" w:hint="default"/>
+      </w:rPr>
+    </w:lvl>
+    <w:lvl w:ilvl="7" w:tplc="04070003" w:tentative="1">
+      <w:start w:val="1"/>
+      <w:numFmt w:val="bullet"/>
+      <w:lvlText w:val="o"/>
+      <w:lvlJc w:val="left"/>
+      <w:pPr>
+        <w:ind w:left="5760" w:hanging="360"/>
+      </w:pPr>
+      <w:rPr>
+        <w:rFonts w:ascii="Courier New" w:hAnsi="Courier New" w:cs="Courier New" w:hint="default"/>
+      </w:rPr>
+    </w:lvl>
+    <w:lvl w:ilvl="8" w:tplc="04070005" w:tentative="1">
+      <w:start w:val="1"/>
+      <w:numFmt w:val="bullet"/>
+      <w:lvlText w:val=""/>
+      <w:lvlJc w:val="left"/>
+      <w:pPr>
+        <w:ind w:left="6480" w:hanging="360"/>
+      </w:pPr>
+      <w:rPr>
+        <w:rFonts w:ascii="Wingdings" w:hAnsi="Wingdings" w:hint="default"/>
+      </w:rPr>
+    </w:lvl>
+  </w:abstractNum>
+  <w:abstractNum w:abstractNumId="12" w15:restartNumberingAfterBreak="0">
     <w:nsid w:val="3BC772CB"/>
     <w:multiLevelType w:val="hybridMultilevel"/>
     <w:tmpl w:val="6B1EE898"/>
@@ -1534,7 +2605,121 @@
       </w:rPr>
     </w:lvl>
   </w:abstractNum>
-  <w:abstractNum w:abstractNumId="8" w15:restartNumberingAfterBreak="0">
+  <w:abstractNum w:abstractNumId="13" w15:restartNumberingAfterBreak="0">
+    <w:nsid w:val="43740A7B"/>
+    <w:multiLevelType w:val="hybridMultilevel"/>
+    <w:tmpl w:val="6CD80072"/>
+    <w:lvl w:ilvl="0" w:tplc="04070001">
+      <w:start w:val="1"/>
+      <w:numFmt w:val="bullet"/>
+      <w:lvlText w:val=""/>
+      <w:lvlJc w:val="left"/>
+      <w:pPr>
+        <w:ind w:left="720" w:hanging="360"/>
+      </w:pPr>
+      <w:rPr>
+        <w:rFonts w:ascii="Symbol" w:hAnsi="Symbol" w:hint="default"/>
+        <w:color w:val="auto"/>
+      </w:rPr>
+    </w:lvl>
+    <w:lvl w:ilvl="1" w:tplc="04070003" w:tentative="1">
+      <w:start w:val="1"/>
+      <w:numFmt w:val="bullet"/>
+      <w:lvlText w:val="o"/>
+      <w:lvlJc w:val="left"/>
+      <w:pPr>
+        <w:ind w:left="1440" w:hanging="360"/>
+      </w:pPr>
+      <w:rPr>
+        <w:rFonts w:ascii="Courier New" w:hAnsi="Courier New" w:cs="Courier New" w:hint="default"/>
+      </w:rPr>
+    </w:lvl>
+    <w:lvl w:ilvl="2" w:tplc="04070005" w:tentative="1">
+      <w:start w:val="1"/>
+      <w:numFmt w:val="bullet"/>
+      <w:lvlText w:val=""/>
+      <w:lvlJc w:val="left"/>
+      <w:pPr>
+        <w:ind w:left="2160" w:hanging="360"/>
+      </w:pPr>
+      <w:rPr>
+        <w:rFonts w:ascii="Wingdings" w:hAnsi="Wingdings" w:hint="default"/>
+      </w:rPr>
+    </w:lvl>
+    <w:lvl w:ilvl="3" w:tplc="04070001" w:tentative="1">
+      <w:start w:val="1"/>
+      <w:numFmt w:val="bullet"/>
+      <w:lvlText w:val=""/>
+      <w:lvlJc w:val="left"/>
+      <w:pPr>
+        <w:ind w:left="2880" w:hanging="360"/>
+      </w:pPr>
+      <w:rPr>
+        <w:rFonts w:ascii="Symbol" w:hAnsi="Symbol" w:hint="default"/>
+      </w:rPr>
+    </w:lvl>
+    <w:lvl w:ilvl="4" w:tplc="04070003" w:tentative="1">
+      <w:start w:val="1"/>
+      <w:numFmt w:val="bullet"/>
+      <w:lvlText w:val="o"/>
+      <w:lvlJc w:val="left"/>
+      <w:pPr>
+        <w:ind w:left="3600" w:hanging="360"/>
+      </w:pPr>
+      <w:rPr>
+        <w:rFonts w:ascii="Courier New" w:hAnsi="Courier New" w:cs="Courier New" w:hint="default"/>
+      </w:rPr>
+    </w:lvl>
+    <w:lvl w:ilvl="5" w:tplc="04070005" w:tentative="1">
+      <w:start w:val="1"/>
+      <w:numFmt w:val="bullet"/>
+      <w:lvlText w:val=""/>
+      <w:lvlJc w:val="left"/>
+      <w:pPr>
+        <w:ind w:left="4320" w:hanging="360"/>
+      </w:pPr>
+      <w:rPr>
+        <w:rFonts w:ascii="Wingdings" w:hAnsi="Wingdings" w:hint="default"/>
+      </w:rPr>
+    </w:lvl>
+    <w:lvl w:ilvl="6" w:tplc="04070001" w:tentative="1">
+      <w:start w:val="1"/>
+      <w:numFmt w:val="bullet"/>
+      <w:lvlText w:val=""/>
+      <w:lvlJc w:val="left"/>
+      <w:pPr>
+        <w:ind w:left="5040" w:hanging="360"/>
+      </w:pPr>
+      <w:rPr>
+        <w:rFonts w:ascii="Symbol" w:hAnsi="Symbol" w:hint="default"/>
+      </w:rPr>
+    </w:lvl>
+    <w:lvl w:ilvl="7" w:tplc="04070003" w:tentative="1">
+      <w:start w:val="1"/>
+      <w:numFmt w:val="bullet"/>
+      <w:lvlText w:val="o"/>
+      <w:lvlJc w:val="left"/>
+      <w:pPr>
+        <w:ind w:left="5760" w:hanging="360"/>
+      </w:pPr>
+      <w:rPr>
+        <w:rFonts w:ascii="Courier New" w:hAnsi="Courier New" w:cs="Courier New" w:hint="default"/>
+      </w:rPr>
+    </w:lvl>
+    <w:lvl w:ilvl="8" w:tplc="04070005" w:tentative="1">
+      <w:start w:val="1"/>
+      <w:numFmt w:val="bullet"/>
+      <w:lvlText w:val=""/>
+      <w:lvlJc w:val="left"/>
+      <w:pPr>
+        <w:ind w:left="6480" w:hanging="360"/>
+      </w:pPr>
+      <w:rPr>
+        <w:rFonts w:ascii="Wingdings" w:hAnsi="Wingdings" w:hint="default"/>
+      </w:rPr>
+    </w:lvl>
+  </w:abstractNum>
+  <w:abstractNum w:abstractNumId="14" w15:restartNumberingAfterBreak="0">
     <w:nsid w:val="48647633"/>
     <w:multiLevelType w:val="hybridMultilevel"/>
     <w:tmpl w:val="0526D526"/>
@@ -1647,7 +2832,7 @@
       </w:rPr>
     </w:lvl>
   </w:abstractNum>
-  <w:abstractNum w:abstractNumId="9" w15:restartNumberingAfterBreak="0">
+  <w:abstractNum w:abstractNumId="15" w15:restartNumberingAfterBreak="0">
     <w:nsid w:val="4BF00B8B"/>
     <w:multiLevelType w:val="hybridMultilevel"/>
     <w:tmpl w:val="0EF092B8"/>
@@ -1760,7 +2945,7 @@
       </w:rPr>
     </w:lvl>
   </w:abstractNum>
-  <w:abstractNum w:abstractNumId="10" w15:restartNumberingAfterBreak="0">
+  <w:abstractNum w:abstractNumId="16" w15:restartNumberingAfterBreak="0">
     <w:nsid w:val="4C6E6391"/>
     <w:multiLevelType w:val="hybridMultilevel"/>
     <w:tmpl w:val="CEB8F5F4"/>
@@ -1874,7 +3059,232 @@
       </w:rPr>
     </w:lvl>
   </w:abstractNum>
-  <w:abstractNum w:abstractNumId="11" w15:restartNumberingAfterBreak="0">
+  <w:abstractNum w:abstractNumId="17" w15:restartNumberingAfterBreak="0">
+    <w:nsid w:val="5AA47BEC"/>
+    <w:multiLevelType w:val="hybridMultilevel"/>
+    <w:tmpl w:val="BEAA2F5E"/>
+    <w:lvl w:ilvl="0" w:tplc="19342848">
+      <w:numFmt w:val="bullet"/>
+      <w:lvlText w:val="-"/>
+      <w:lvlJc w:val="left"/>
+      <w:pPr>
+        <w:ind w:left="1080" w:hanging="360"/>
+      </w:pPr>
+      <w:rPr>
+        <w:rFonts w:ascii="Calibri" w:eastAsiaTheme="minorHAnsi" w:hAnsi="Calibri" w:cs="Calibri" w:hint="default"/>
+      </w:rPr>
+    </w:lvl>
+    <w:lvl w:ilvl="1" w:tplc="04070003" w:tentative="1">
+      <w:start w:val="1"/>
+      <w:numFmt w:val="bullet"/>
+      <w:lvlText w:val="o"/>
+      <w:lvlJc w:val="left"/>
+      <w:pPr>
+        <w:ind w:left="1800" w:hanging="360"/>
+      </w:pPr>
+      <w:rPr>
+        <w:rFonts w:ascii="Courier New" w:hAnsi="Courier New" w:cs="Courier New" w:hint="default"/>
+      </w:rPr>
+    </w:lvl>
+    <w:lvl w:ilvl="2" w:tplc="04070005" w:tentative="1">
+      <w:start w:val="1"/>
+      <w:numFmt w:val="bullet"/>
+      <w:lvlText w:val=""/>
+      <w:lvlJc w:val="left"/>
+      <w:pPr>
+        <w:ind w:left="2520" w:hanging="360"/>
+      </w:pPr>
+      <w:rPr>
+        <w:rFonts w:ascii="Wingdings" w:hAnsi="Wingdings" w:hint="default"/>
+      </w:rPr>
+    </w:lvl>
+    <w:lvl w:ilvl="3" w:tplc="04070001" w:tentative="1">
+      <w:start w:val="1"/>
+      <w:numFmt w:val="bullet"/>
+      <w:lvlText w:val=""/>
+      <w:lvlJc w:val="left"/>
+      <w:pPr>
+        <w:ind w:left="3240" w:hanging="360"/>
+      </w:pPr>
+      <w:rPr>
+        <w:rFonts w:ascii="Symbol" w:hAnsi="Symbol" w:hint="default"/>
+      </w:rPr>
+    </w:lvl>
+    <w:lvl w:ilvl="4" w:tplc="04070003" w:tentative="1">
+      <w:start w:val="1"/>
+      <w:numFmt w:val="bullet"/>
+      <w:lvlText w:val="o"/>
+      <w:lvlJc w:val="left"/>
+      <w:pPr>
+        <w:ind w:left="3960" w:hanging="360"/>
+      </w:pPr>
+      <w:rPr>
+        <w:rFonts w:ascii="Courier New" w:hAnsi="Courier New" w:cs="Courier New" w:hint="default"/>
+      </w:rPr>
+    </w:lvl>
+    <w:lvl w:ilvl="5" w:tplc="04070005" w:tentative="1">
+      <w:start w:val="1"/>
+      <w:numFmt w:val="bullet"/>
+      <w:lvlText w:val=""/>
+      <w:lvlJc w:val="left"/>
+      <w:pPr>
+        <w:ind w:left="4680" w:hanging="360"/>
+      </w:pPr>
+      <w:rPr>
+        <w:rFonts w:ascii="Wingdings" w:hAnsi="Wingdings" w:hint="default"/>
+      </w:rPr>
+    </w:lvl>
+    <w:lvl w:ilvl="6" w:tplc="04070001" w:tentative="1">
+      <w:start w:val="1"/>
+      <w:numFmt w:val="bullet"/>
+      <w:lvlText w:val=""/>
+      <w:lvlJc w:val="left"/>
+      <w:pPr>
+        <w:ind w:left="5400" w:hanging="360"/>
+      </w:pPr>
+      <w:rPr>
+        <w:rFonts w:ascii="Symbol" w:hAnsi="Symbol" w:hint="default"/>
+      </w:rPr>
+    </w:lvl>
+    <w:lvl w:ilvl="7" w:tplc="04070003" w:tentative="1">
+      <w:start w:val="1"/>
+      <w:numFmt w:val="bullet"/>
+      <w:lvlText w:val="o"/>
+      <w:lvlJc w:val="left"/>
+      <w:pPr>
+        <w:ind w:left="6120" w:hanging="360"/>
+      </w:pPr>
+      <w:rPr>
+        <w:rFonts w:ascii="Courier New" w:hAnsi="Courier New" w:cs="Courier New" w:hint="default"/>
+      </w:rPr>
+    </w:lvl>
+    <w:lvl w:ilvl="8" w:tplc="04070005" w:tentative="1">
+      <w:start w:val="1"/>
+      <w:numFmt w:val="bullet"/>
+      <w:lvlText w:val=""/>
+      <w:lvlJc w:val="left"/>
+      <w:pPr>
+        <w:ind w:left="6840" w:hanging="360"/>
+      </w:pPr>
+      <w:rPr>
+        <w:rFonts w:ascii="Wingdings" w:hAnsi="Wingdings" w:hint="default"/>
+      </w:rPr>
+    </w:lvl>
+  </w:abstractNum>
+  <w:abstractNum w:abstractNumId="18" w15:restartNumberingAfterBreak="0">
+    <w:nsid w:val="5CD635F8"/>
+    <w:multiLevelType w:val="hybridMultilevel"/>
+    <w:tmpl w:val="4574CF0C"/>
+    <w:lvl w:ilvl="0" w:tplc="04070001">
+      <w:start w:val="1"/>
+      <w:numFmt w:val="bullet"/>
+      <w:lvlText w:val=""/>
+      <w:lvlJc w:val="left"/>
+      <w:pPr>
+        <w:ind w:left="720" w:hanging="360"/>
+      </w:pPr>
+      <w:rPr>
+        <w:rFonts w:ascii="Symbol" w:hAnsi="Symbol" w:hint="default"/>
+      </w:rPr>
+    </w:lvl>
+    <w:lvl w:ilvl="1" w:tplc="04070003" w:tentative="1">
+      <w:start w:val="1"/>
+      <w:numFmt w:val="bullet"/>
+      <w:lvlText w:val="o"/>
+      <w:lvlJc w:val="left"/>
+      <w:pPr>
+        <w:ind w:left="1440" w:hanging="360"/>
+      </w:pPr>
+      <w:rPr>
+        <w:rFonts w:ascii="Courier New" w:hAnsi="Courier New" w:cs="Courier New" w:hint="default"/>
+      </w:rPr>
+    </w:lvl>
+    <w:lvl w:ilvl="2" w:tplc="04070005" w:tentative="1">
+      <w:start w:val="1"/>
+      <w:numFmt w:val="bullet"/>
+      <w:lvlText w:val=""/>
+      <w:lvlJc w:val="left"/>
+      <w:pPr>
+        <w:ind w:left="2160" w:hanging="360"/>
+      </w:pPr>
+      <w:rPr>
+        <w:rFonts w:ascii="Wingdings" w:hAnsi="Wingdings" w:hint="default"/>
+      </w:rPr>
+    </w:lvl>
+    <w:lvl w:ilvl="3" w:tplc="04070001" w:tentative="1">
+      <w:start w:val="1"/>
+      <w:numFmt w:val="bullet"/>
+      <w:lvlText w:val=""/>
+      <w:lvlJc w:val="left"/>
+      <w:pPr>
+        <w:ind w:left="2880" w:hanging="360"/>
+      </w:pPr>
+      <w:rPr>
+        <w:rFonts w:ascii="Symbol" w:hAnsi="Symbol" w:hint="default"/>
+      </w:rPr>
+    </w:lvl>
+    <w:lvl w:ilvl="4" w:tplc="04070003" w:tentative="1">
+      <w:start w:val="1"/>
+      <w:numFmt w:val="bullet"/>
+      <w:lvlText w:val="o"/>
+      <w:lvlJc w:val="left"/>
+      <w:pPr>
+        <w:ind w:left="3600" w:hanging="360"/>
+      </w:pPr>
+      <w:rPr>
+        <w:rFonts w:ascii="Courier New" w:hAnsi="Courier New" w:cs="Courier New" w:hint="default"/>
+      </w:rPr>
+    </w:lvl>
+    <w:lvl w:ilvl="5" w:tplc="04070005" w:tentative="1">
+      <w:start w:val="1"/>
+      <w:numFmt w:val="bullet"/>
+      <w:lvlText w:val=""/>
+      <w:lvlJc w:val="left"/>
+      <w:pPr>
+        <w:ind w:left="4320" w:hanging="360"/>
+      </w:pPr>
+      <w:rPr>
+        <w:rFonts w:ascii="Wingdings" w:hAnsi="Wingdings" w:hint="default"/>
+      </w:rPr>
+    </w:lvl>
+    <w:lvl w:ilvl="6" w:tplc="04070001" w:tentative="1">
+      <w:start w:val="1"/>
+      <w:numFmt w:val="bullet"/>
+      <w:lvlText w:val=""/>
+      <w:lvlJc w:val="left"/>
+      <w:pPr>
+        <w:ind w:left="5040" w:hanging="360"/>
+      </w:pPr>
+      <w:rPr>
+        <w:rFonts w:ascii="Symbol" w:hAnsi="Symbol" w:hint="default"/>
+      </w:rPr>
+    </w:lvl>
+    <w:lvl w:ilvl="7" w:tplc="04070003" w:tentative="1">
+      <w:start w:val="1"/>
+      <w:numFmt w:val="bullet"/>
+      <w:lvlText w:val="o"/>
+      <w:lvlJc w:val="left"/>
+      <w:pPr>
+        <w:ind w:left="5760" w:hanging="360"/>
+      </w:pPr>
+      <w:rPr>
+        <w:rFonts w:ascii="Courier New" w:hAnsi="Courier New" w:cs="Courier New" w:hint="default"/>
+      </w:rPr>
+    </w:lvl>
+    <w:lvl w:ilvl="8" w:tplc="04070005" w:tentative="1">
+      <w:start w:val="1"/>
+      <w:numFmt w:val="bullet"/>
+      <w:lvlText w:val=""/>
+      <w:lvlJc w:val="left"/>
+      <w:pPr>
+        <w:ind w:left="6480" w:hanging="360"/>
+      </w:pPr>
+      <w:rPr>
+        <w:rFonts w:ascii="Wingdings" w:hAnsi="Wingdings" w:hint="default"/>
+      </w:rPr>
+    </w:lvl>
+  </w:abstractNum>
+  <w:abstractNum w:abstractNumId="19" w15:restartNumberingAfterBreak="0">
     <w:nsid w:val="65787FDF"/>
     <w:multiLevelType w:val="hybridMultilevel"/>
     <w:tmpl w:val="8A5A1B08"/>
@@ -1986,7 +3396,7 @@
       </w:rPr>
     </w:lvl>
   </w:abstractNum>
-  <w:abstractNum w:abstractNumId="12" w15:restartNumberingAfterBreak="0">
+  <w:abstractNum w:abstractNumId="20" w15:restartNumberingAfterBreak="0">
     <w:nsid w:val="65E255BE"/>
     <w:multiLevelType w:val="hybridMultilevel"/>
     <w:tmpl w:val="374A945E"/>
@@ -2099,7 +3509,7 @@
       </w:rPr>
     </w:lvl>
   </w:abstractNum>
-  <w:abstractNum w:abstractNumId="13" w15:restartNumberingAfterBreak="0">
+  <w:abstractNum w:abstractNumId="21" w15:restartNumberingAfterBreak="0">
     <w:nsid w:val="7E5A2736"/>
     <w:multiLevelType w:val="hybridMultilevel"/>
     <w:tmpl w:val="E2DE1F30"/>
@@ -2213,46 +3623,70 @@
     </w:lvl>
   </w:abstractNum>
   <w:num w:numId="1">
+    <w:abstractNumId w:val="10"/>
+  </w:num>
+  <w:num w:numId="2">
+    <w:abstractNumId w:val="14"/>
+  </w:num>
+  <w:num w:numId="3">
+    <w:abstractNumId w:val="12"/>
+  </w:num>
+  <w:num w:numId="4">
+    <w:abstractNumId w:val="20"/>
+  </w:num>
+  <w:num w:numId="5">
     <w:abstractNumId w:val="6"/>
   </w:num>
-  <w:num w:numId="2">
+  <w:num w:numId="6">
+    <w:abstractNumId w:val="1"/>
+  </w:num>
+  <w:num w:numId="7">
+    <w:abstractNumId w:val="7"/>
+  </w:num>
+  <w:num w:numId="8">
+    <w:abstractNumId w:val="4"/>
+  </w:num>
+  <w:num w:numId="9">
+    <w:abstractNumId w:val="9"/>
+  </w:num>
+  <w:num w:numId="10">
+    <w:abstractNumId w:val="16"/>
+  </w:num>
+  <w:num w:numId="11">
+    <w:abstractNumId w:val="5"/>
+  </w:num>
+  <w:num w:numId="12">
+    <w:abstractNumId w:val="19"/>
+  </w:num>
+  <w:num w:numId="13">
+    <w:abstractNumId w:val="15"/>
+  </w:num>
+  <w:num w:numId="14">
+    <w:abstractNumId w:val="21"/>
+  </w:num>
+  <w:num w:numId="15">
+    <w:abstractNumId w:val="2"/>
+  </w:num>
+  <w:num w:numId="16">
+    <w:abstractNumId w:val="17"/>
+  </w:num>
+  <w:num w:numId="17">
+    <w:abstractNumId w:val="11"/>
+  </w:num>
+  <w:num w:numId="18">
+    <w:abstractNumId w:val="3"/>
+  </w:num>
+  <w:num w:numId="19">
+    <w:abstractNumId w:val="13"/>
+  </w:num>
+  <w:num w:numId="20">
+    <w:abstractNumId w:val="0"/>
+  </w:num>
+  <w:num w:numId="21">
     <w:abstractNumId w:val="8"/>
   </w:num>
-  <w:num w:numId="3">
-    <w:abstractNumId w:val="7"/>
-  </w:num>
-  <w:num w:numId="4">
-    <w:abstractNumId w:val="12"/>
-  </w:num>
-  <w:num w:numId="5">
-    <w:abstractNumId w:val="3"/>
-  </w:num>
-  <w:num w:numId="6">
-    <w:abstractNumId w:val="0"/>
-  </w:num>
-  <w:num w:numId="7">
-    <w:abstractNumId w:val="4"/>
-  </w:num>
-  <w:num w:numId="8">
-    <w:abstractNumId w:val="1"/>
-  </w:num>
-  <w:num w:numId="9">
-    <w:abstractNumId w:val="5"/>
-  </w:num>
-  <w:num w:numId="10">
-    <w:abstractNumId w:val="10"/>
-  </w:num>
-  <w:num w:numId="11">
-    <w:abstractNumId w:val="2"/>
-  </w:num>
-  <w:num w:numId="12">
-    <w:abstractNumId w:val="11"/>
-  </w:num>
-  <w:num w:numId="13">
-    <w:abstractNumId w:val="9"/>
-  </w:num>
-  <w:num w:numId="14">
-    <w:abstractNumId w:val="13"/>
+  <w:num w:numId="22">
+    <w:abstractNumId w:val="18"/>
   </w:num>
 </w:numbering>
 </file>

</xml_diff>

<commit_message>
Übungsblatt 6 - Aufgabe 4.1 und 4.2
</commit_message>
<xml_diff>
--- a/Arbeitsjournale/Pascal/Übungsblatt 6/Übungsblatt 6.docx
+++ b/Arbeitsjournale/Pascal/Übungsblatt 6/Übungsblatt 6.docx
@@ -64,7 +64,7 @@
                     </pic:cNvPicPr>
                   </pic:nvPicPr>
                   <pic:blipFill rotWithShape="1">
-                    <a:blip r:embed="rId5" cstate="print">
+                    <a:blip r:embed="rId6" cstate="print">
                       <a:extLst>
                         <a:ext uri="{28A0092B-C50C-407E-A947-70E740481C1C}">
                           <a14:useLocalDpi xmlns:a14="http://schemas.microsoft.com/office/drawing/2010/main" val="0"/>
@@ -136,7 +136,7 @@
                     </pic:cNvPicPr>
                   </pic:nvPicPr>
                   <pic:blipFill rotWithShape="1">
-                    <a:blip r:embed="rId6" cstate="print">
+                    <a:blip r:embed="rId7" cstate="print">
                       <a:extLst>
                         <a:ext uri="{28A0092B-C50C-407E-A947-70E740481C1C}">
                           <a14:useLocalDpi xmlns:a14="http://schemas.microsoft.com/office/drawing/2010/main" val="0"/>
@@ -194,7 +194,15 @@
         </w:numPr>
       </w:pPr>
       <w:r>
-        <w:t>In PlatformIO muss „WEMOS D1 mini pro“ oder „WEMOSE D1 mini light“ ausgewählt werden</w:t>
+        <w:t xml:space="preserve">In </w:t>
+      </w:r>
+      <w:proofErr w:type="spellStart"/>
+      <w:r>
+        <w:t>PlatformIO</w:t>
+      </w:r>
+      <w:proofErr w:type="spellEnd"/>
+      <w:r>
+        <w:t xml:space="preserve"> muss „WEMOS D1 mini pro“ oder „WEMOSE D1 mini light“ ausgewählt werden</w:t>
       </w:r>
       <w:r>
         <w:t xml:space="preserve"> (</w:t>
@@ -215,7 +223,33 @@
         </w:numPr>
       </w:pPr>
       <w:r>
-        <w:t>Im Code kann per DHT dht(Dht_type, Dht_PIN) ein DHT Objekt erzeugt werden</w:t>
+        <w:t xml:space="preserve">Im Code kann per DHT </w:t>
+      </w:r>
+      <w:proofErr w:type="spellStart"/>
+      <w:proofErr w:type="gramStart"/>
+      <w:r>
+        <w:t>dht</w:t>
+      </w:r>
+      <w:proofErr w:type="spellEnd"/>
+      <w:r>
+        <w:t>(</w:t>
+      </w:r>
+      <w:proofErr w:type="spellStart"/>
+      <w:proofErr w:type="gramEnd"/>
+      <w:r>
+        <w:t>Dht_type</w:t>
+      </w:r>
+      <w:proofErr w:type="spellEnd"/>
+      <w:r>
+        <w:t xml:space="preserve">, </w:t>
+      </w:r>
+      <w:proofErr w:type="spellStart"/>
+      <w:r>
+        <w:t>Dht_PIN</w:t>
+      </w:r>
+      <w:proofErr w:type="spellEnd"/>
+      <w:r>
+        <w:t>) ein DHT Objekt erzeugt werden</w:t>
       </w:r>
     </w:p>
     <w:p>
@@ -226,8 +260,13 @@
           <w:numId w:val="3"/>
         </w:numPr>
       </w:pPr>
-      <w:r>
-        <w:t xml:space="preserve">Dht_type in unserem Fall: DHT </w:t>
+      <w:proofErr w:type="spellStart"/>
+      <w:r>
+        <w:t>Dht_type</w:t>
+      </w:r>
+      <w:proofErr w:type="spellEnd"/>
+      <w:r>
+        <w:t xml:space="preserve"> in unserem Fall: DHT </w:t>
       </w:r>
       <w:r>
         <w:rPr>
@@ -245,8 +284,13 @@
           <w:numId w:val="3"/>
         </w:numPr>
       </w:pPr>
-      <w:r>
-        <w:t xml:space="preserve">Dht_PIN: in unserem Fall: PIN </w:t>
+      <w:proofErr w:type="spellStart"/>
+      <w:r>
+        <w:t>Dht_PIN</w:t>
+      </w:r>
+      <w:proofErr w:type="spellEnd"/>
+      <w:r>
+        <w:t xml:space="preserve">: in unserem Fall: PIN </w:t>
       </w:r>
       <w:r>
         <w:rPr>
@@ -268,7 +312,7 @@
       <w:r>
         <w:t xml:space="preserve"> geändert werden: </w:t>
       </w:r>
-      <w:hyperlink r:id="rId7" w:history="1">
+      <w:hyperlink r:id="rId8" w:history="1">
         <w:r>
           <w:rPr>
             <w:rStyle w:val="Hyperlink"/>
@@ -298,13 +342,29 @@
         </w:numPr>
       </w:pPr>
       <w:r>
-        <w:t>Passwort, SSID wurden in einer extra Datei „secret.h“ angelegt (außerdem hab</w:t>
+        <w:t>Passwort, SSID wurden in einer extra Datei „</w:t>
+      </w:r>
+      <w:proofErr w:type="spellStart"/>
+      <w:r>
+        <w:t>secret.h</w:t>
+      </w:r>
+      <w:proofErr w:type="spellEnd"/>
+      <w:r>
+        <w:t>“ angelegt (außerdem hab</w:t>
       </w:r>
       <w:r>
         <w:t>e</w:t>
       </w:r>
       <w:r>
-        <w:t xml:space="preserve"> ich die IP-Adresse vor dem Pushen auf Github gelöscht)</w:t>
+        <w:t xml:space="preserve"> ich die IP-Adresse vor dem Pushen auf </w:t>
+      </w:r>
+      <w:proofErr w:type="spellStart"/>
+      <w:r>
+        <w:t>Github</w:t>
+      </w:r>
+      <w:proofErr w:type="spellEnd"/>
+      <w:r>
+        <w:t xml:space="preserve"> gelöscht)</w:t>
       </w:r>
     </w:p>
     <w:p>
@@ -395,15 +455,41 @@
           <w:rFonts w:cstheme="minorHAnsi"/>
           <w:color w:val="000000" w:themeColor="text1"/>
         </w:rPr>
-        <w:t xml:space="preserve">Gesendet werden die Daten per print() Methode des Clients, welcher man einen String/ die Message übergeben kann. </w:t>
-      </w:r>
+        <w:t xml:space="preserve">Gesendet werden die Daten per </w:t>
+      </w:r>
+      <w:proofErr w:type="spellStart"/>
+      <w:proofErr w:type="gramStart"/>
       <w:r>
         <w:rPr>
           <w:rFonts w:cstheme="minorHAnsi"/>
           <w:color w:val="000000" w:themeColor="text1"/>
         </w:rPr>
+        <w:t>print</w:t>
+      </w:r>
+      <w:proofErr w:type="spellEnd"/>
+      <w:r>
+        <w:rPr>
+          <w:rFonts w:cstheme="minorHAnsi"/>
+          <w:color w:val="000000" w:themeColor="text1"/>
+        </w:rPr>
+        <w:t>(</w:t>
+      </w:r>
+      <w:proofErr w:type="gramEnd"/>
+      <w:r>
+        <w:rPr>
+          <w:rFonts w:cstheme="minorHAnsi"/>
+          <w:color w:val="000000" w:themeColor="text1"/>
+        </w:rPr>
+        <w:t xml:space="preserve">) Methode des Clients, welcher man einen String/ die Message übergeben kann. </w:t>
+      </w:r>
+      <w:r>
+        <w:rPr>
+          <w:rFonts w:cstheme="minorHAnsi"/>
+          <w:color w:val="000000" w:themeColor="text1"/>
+        </w:rPr>
         <w:t xml:space="preserve">Der String, den ich als Message übergebe, besteht dabei aus dem </w:t>
       </w:r>
+      <w:proofErr w:type="spellStart"/>
       <w:r>
         <w:rPr>
           <w:rFonts w:cstheme="minorHAnsi"/>
@@ -416,7 +502,31 @@
           <w:rFonts w:cstheme="minorHAnsi"/>
           <w:color w:val="000000" w:themeColor="text1"/>
         </w:rPr>
-        <w:t xml:space="preserve">loat-Wert der Temperatur (in °C) und dem Float-Wert der Luftfeuchtigkeit (in %), wobei beide durch ein Leerzeichen getrennt sind, um sie auf Server-Seite wieder korrekt auslesen zu können. </w:t>
+        <w:t>loat</w:t>
+      </w:r>
+      <w:proofErr w:type="spellEnd"/>
+      <w:r>
+        <w:rPr>
+          <w:rFonts w:cstheme="minorHAnsi"/>
+          <w:color w:val="000000" w:themeColor="text1"/>
+        </w:rPr>
+        <w:t xml:space="preserve">-Wert der Temperatur (in °C) und dem </w:t>
+      </w:r>
+      <w:proofErr w:type="spellStart"/>
+      <w:r>
+        <w:rPr>
+          <w:rFonts w:cstheme="minorHAnsi"/>
+          <w:color w:val="000000" w:themeColor="text1"/>
+        </w:rPr>
+        <w:t>Float</w:t>
+      </w:r>
+      <w:proofErr w:type="spellEnd"/>
+      <w:r>
+        <w:rPr>
+          <w:rFonts w:cstheme="minorHAnsi"/>
+          <w:color w:val="000000" w:themeColor="text1"/>
+        </w:rPr>
+        <w:t xml:space="preserve">-Wert der Luftfeuchtigkeit (in %), wobei beide durch ein Leerzeichen getrennt sind, um sie auf Server-Seite wieder korrekt auslesen zu können. </w:t>
       </w:r>
     </w:p>
     <w:p>
@@ -558,7 +668,7 @@
         </w:rPr>
         <w:t xml:space="preserve">Win10toast Library: </w:t>
       </w:r>
-      <w:hyperlink r:id="rId8" w:history="1">
+      <w:hyperlink r:id="rId9" w:history="1">
         <w:r>
           <w:rPr>
             <w:rStyle w:val="Hyperlink"/>
@@ -635,10 +745,18 @@
         <w:t xml:space="preserve">versorge ich mit Strom über USB an meinem Laptop, den anderen mit dem </w:t>
       </w:r>
       <w:r>
-        <w:t>SBC-POW-BB Bread</w:t>
-      </w:r>
-      <w:r>
-        <w:t xml:space="preserve">board </w:t>
+        <w:t xml:space="preserve">SBC-POW-BB </w:t>
+      </w:r>
+      <w:proofErr w:type="spellStart"/>
+      <w:r>
+        <w:t>Bread</w:t>
+      </w:r>
+      <w:r>
+        <w:t>board</w:t>
+      </w:r>
+      <w:proofErr w:type="spellEnd"/>
+      <w:r>
+        <w:t xml:space="preserve"> </w:t>
       </w:r>
       <w:r>
         <w:t>Power</w:t>
@@ -669,7 +787,23 @@
         <w:t xml:space="preserve">(siehe Bilder weiter unten) </w:t>
       </w:r>
       <w:r>
-        <w:t>waren schnell und einfach umgesetzt: (links der Wemos mit Button, rechts der Wemos mit Lautsprecher)</w:t>
+        <w:t xml:space="preserve">waren schnell und einfach umgesetzt: (links der </w:t>
+      </w:r>
+      <w:proofErr w:type="spellStart"/>
+      <w:r>
+        <w:t>Wemos</w:t>
+      </w:r>
+      <w:proofErr w:type="spellEnd"/>
+      <w:r>
+        <w:t xml:space="preserve"> mit Button, rechts der </w:t>
+      </w:r>
+      <w:proofErr w:type="spellStart"/>
+      <w:r>
+        <w:t>Wemos</w:t>
+      </w:r>
+      <w:proofErr w:type="spellEnd"/>
+      <w:r>
+        <w:t xml:space="preserve"> mit Lautsprecher)</w:t>
       </w:r>
     </w:p>
     <w:p>
@@ -685,13 +819,7 @@
         </w:rPr>
       </w:pPr>
       <w:r>
-        <w:t xml:space="preserve">Anmerkung: </w:t>
-      </w:r>
-      <w:r>
-        <w:t>in den Bildern unten wurde</w:t>
-      </w:r>
-      <w:r>
-        <w:t xml:space="preserve"> ein WEMOS d1 mini Pro verwendet (da ich den WEMOS d1 mini light nicht finden konnte). Die digitalen PINS sind hier etwas anders beschriftet.</w:t>
+        <w:t>Anmerkung: in den Bildern unten wurde ein WEMOS d1 mini Pro verwendet (da ich den WEMOS d1 mini light nicht finden konnte). Die digitalen PINS sind hier etwas anders beschriftet.</w:t>
       </w:r>
     </w:p>
     <w:p>
@@ -726,13 +854,34 @@
         <w:t>Passwort, SSID und IP sind geheim</w:t>
       </w:r>
       <w:r>
-        <w:t xml:space="preserve"> und in die extra Datei „secret.h“ ausgelagert, welche nicht mit auf </w:t>
-      </w:r>
+        <w:t xml:space="preserve"> und in die extra Datei „</w:t>
+      </w:r>
+      <w:proofErr w:type="spellStart"/>
+      <w:r>
+        <w:t>secret.h</w:t>
+      </w:r>
+      <w:proofErr w:type="spellEnd"/>
+      <w:r>
+        <w:t xml:space="preserve">“ ausgelagert, welche nicht mit auf </w:t>
+      </w:r>
+      <w:proofErr w:type="spellStart"/>
       <w:r>
         <w:t>G</w:t>
       </w:r>
       <w:r>
-        <w:t>ithub gepushed wird</w:t>
+        <w:t>ithub</w:t>
+      </w:r>
+      <w:proofErr w:type="spellEnd"/>
+      <w:r>
+        <w:t xml:space="preserve"> </w:t>
+      </w:r>
+      <w:proofErr w:type="spellStart"/>
+      <w:r>
+        <w:t>gepushed</w:t>
+      </w:r>
+      <w:proofErr w:type="spellEnd"/>
+      <w:r>
+        <w:t xml:space="preserve"> wird</w:t>
       </w:r>
     </w:p>
     <w:p>
@@ -775,7 +924,7 @@
                     <pic:cNvPicPr/>
                   </pic:nvPicPr>
                   <pic:blipFill>
-                    <a:blip r:embed="rId9">
+                    <a:blip r:embed="rId10">
                       <a:extLst>
                         <a:ext uri="{28A0092B-C50C-407E-A947-70E740481C1C}">
                           <a14:useLocalDpi xmlns:a14="http://schemas.microsoft.com/office/drawing/2010/main" val="0"/>
@@ -829,7 +978,7 @@
                     <pic:cNvPicPr/>
                   </pic:nvPicPr>
                   <pic:blipFill>
-                    <a:blip r:embed="rId10" cstate="print">
+                    <a:blip r:embed="rId11" cstate="print">
                       <a:extLst>
                         <a:ext uri="{28A0092B-C50C-407E-A947-70E740481C1C}">
                           <a14:useLocalDpi xmlns:a14="http://schemas.microsoft.com/office/drawing/2010/main" val="0"/>
@@ -865,7 +1014,31 @@
         <w:t>Ich habe die Klingel im Code so implementiert, dass immer ein gleich langer Ton</w:t>
       </w:r>
       <w:r>
-        <w:t xml:space="preserve"> (per tone(PIN, frequency, duration) Methode)</w:t>
+        <w:t xml:space="preserve"> (per </w:t>
+      </w:r>
+      <w:proofErr w:type="gramStart"/>
+      <w:r>
+        <w:t>tone(</w:t>
+      </w:r>
+      <w:proofErr w:type="gramEnd"/>
+      <w:r>
+        <w:t xml:space="preserve">PIN, </w:t>
+      </w:r>
+      <w:proofErr w:type="spellStart"/>
+      <w:r>
+        <w:t>frequency</w:t>
+      </w:r>
+      <w:proofErr w:type="spellEnd"/>
+      <w:r>
+        <w:t xml:space="preserve">, </w:t>
+      </w:r>
+      <w:proofErr w:type="spellStart"/>
+      <w:r>
+        <w:t>duration</w:t>
+      </w:r>
+      <w:proofErr w:type="spellEnd"/>
+      <w:r>
+        <w:t>) Methode)</w:t>
       </w:r>
       <w:r>
         <w:t xml:space="preserve"> abgespielt wird, unabhängig wie lange die Klingel gedrückt wird. D.h. drückt jemand auf die Klingel und hält diese gedrückt, so ertönt trotzdem nur einmal das Klingelgeräusch</w:t>
@@ -1010,7 +1183,15 @@
         <w:t xml:space="preserve"> (initiiert Verbindung, wartet auf Clients, die sich verbinden)</w:t>
       </w:r>
       <w:r>
-        <w:t xml:space="preserve">. Welcher WEMOS welche Funktion übernimmt ist egal, da beide sowohl Daten senden, als auch empfangen können. </w:t>
+        <w:t xml:space="preserve">. Welcher WEMOS welche Funktion übernimmt ist egal, da beide sowohl Daten </w:t>
+      </w:r>
+      <w:proofErr w:type="gramStart"/>
+      <w:r>
+        <w:t>senden,</w:t>
+      </w:r>
+      <w:proofErr w:type="gramEnd"/>
+      <w:r>
+        <w:t xml:space="preserve"> als auch empfangen können. </w:t>
       </w:r>
     </w:p>
     <w:p>
@@ -1053,13 +1234,13 @@
           <w:noProof/>
         </w:rPr>
         <w:drawing>
-          <wp:anchor distT="0" distB="0" distL="114300" distR="114300" simplePos="0" relativeHeight="251665408" behindDoc="1" locked="0" layoutInCell="1" allowOverlap="1" wp14:anchorId="20ED2F05" wp14:editId="5394752F">
+          <wp:anchor distT="0" distB="0" distL="114300" distR="114300" simplePos="0" relativeHeight="251665408" behindDoc="1" locked="0" layoutInCell="1" allowOverlap="1" wp14:anchorId="20ED2F05" wp14:editId="1B3E7FB7">
             <wp:simplePos x="0" y="0"/>
             <wp:positionH relativeFrom="column">
-              <wp:posOffset>3110230</wp:posOffset>
+              <wp:posOffset>2967355</wp:posOffset>
             </wp:positionH>
             <wp:positionV relativeFrom="paragraph">
-              <wp:posOffset>1905</wp:posOffset>
+              <wp:posOffset>1524</wp:posOffset>
             </wp:positionV>
             <wp:extent cx="2665433" cy="2000250"/>
             <wp:effectExtent l="0" t="0" r="1905" b="0"/>
@@ -1078,7 +1259,7 @@
                     </pic:cNvPicPr>
                   </pic:nvPicPr>
                   <pic:blipFill>
-                    <a:blip r:embed="rId11" cstate="print">
+                    <a:blip r:embed="rId12" cstate="print">
                       <a:extLst>
                         <a:ext uri="{28A0092B-C50C-407E-A947-70E740481C1C}">
                           <a14:useLocalDpi xmlns:a14="http://schemas.microsoft.com/office/drawing/2010/main" val="0"/>
@@ -1120,13 +1301,13 @@
           <w:noProof/>
         </w:rPr>
         <w:drawing>
-          <wp:anchor distT="0" distB="0" distL="114300" distR="114300" simplePos="0" relativeHeight="251664384" behindDoc="1" locked="0" layoutInCell="1" allowOverlap="1" wp14:anchorId="498F4FAE" wp14:editId="2BE27151">
+          <wp:anchor distT="0" distB="0" distL="114300" distR="114300" simplePos="0" relativeHeight="251664384" behindDoc="1" locked="0" layoutInCell="1" allowOverlap="1" wp14:anchorId="498F4FAE" wp14:editId="31A06007">
             <wp:simplePos x="0" y="0"/>
             <wp:positionH relativeFrom="column">
-              <wp:posOffset>43180</wp:posOffset>
+              <wp:posOffset>-33020</wp:posOffset>
             </wp:positionH>
             <wp:positionV relativeFrom="paragraph">
-              <wp:posOffset>13335</wp:posOffset>
+              <wp:posOffset>12700</wp:posOffset>
             </wp:positionV>
             <wp:extent cx="2914650" cy="1894908"/>
             <wp:effectExtent l="0" t="0" r="0" b="0"/>
@@ -1143,7 +1324,7 @@
                     <pic:cNvPicPr/>
                   </pic:nvPicPr>
                   <pic:blipFill>
-                    <a:blip r:embed="rId12">
+                    <a:blip r:embed="rId13">
                       <a:extLst>
                         <a:ext uri="{28A0092B-C50C-407E-A947-70E740481C1C}">
                           <a14:useLocalDpi xmlns:a14="http://schemas.microsoft.com/office/drawing/2010/main" val="0"/>
@@ -1170,6 +1351,1078 @@
         </w:drawing>
       </w:r>
     </w:p>
+    <w:p>
+      <w:pPr>
+        <w:rPr>
+          <w:rFonts w:cstheme="majorBidi"/>
+          <w:color w:val="1F3763" w:themeColor="accent1" w:themeShade="7F"/>
+        </w:rPr>
+      </w:pPr>
+    </w:p>
+    <w:p>
+      <w:pPr>
+        <w:rPr>
+          <w:rFonts w:cstheme="majorBidi"/>
+          <w:color w:val="1F3763" w:themeColor="accent1" w:themeShade="7F"/>
+        </w:rPr>
+      </w:pPr>
+    </w:p>
+    <w:p>
+      <w:pPr>
+        <w:rPr>
+          <w:rFonts w:cstheme="majorBidi"/>
+          <w:color w:val="1F3763" w:themeColor="accent1" w:themeShade="7F"/>
+        </w:rPr>
+      </w:pPr>
+    </w:p>
+    <w:p>
+      <w:pPr>
+        <w:rPr>
+          <w:rFonts w:cstheme="majorBidi"/>
+          <w:color w:val="1F3763" w:themeColor="accent1" w:themeShade="7F"/>
+        </w:rPr>
+      </w:pPr>
+    </w:p>
+    <w:p>
+      <w:pPr>
+        <w:rPr>
+          <w:rFonts w:cstheme="majorBidi"/>
+          <w:color w:val="1F3763" w:themeColor="accent1" w:themeShade="7F"/>
+        </w:rPr>
+      </w:pPr>
+    </w:p>
+    <w:p>
+      <w:pPr>
+        <w:rPr>
+          <w:rFonts w:cstheme="majorBidi"/>
+          <w:color w:val="1F3763" w:themeColor="accent1" w:themeShade="7F"/>
+        </w:rPr>
+      </w:pPr>
+    </w:p>
+    <w:p>
+      <w:pPr>
+        <w:rPr>
+          <w:rFonts w:cstheme="majorBidi"/>
+          <w:color w:val="1F3763" w:themeColor="accent1" w:themeShade="7F"/>
+        </w:rPr>
+      </w:pPr>
+    </w:p>
+    <w:p>
+      <w:pPr>
+        <w:pStyle w:val="berschrift1"/>
+      </w:pPr>
+      <w:r>
+        <w:t>Aufgabe 4: M5Stack</w:t>
+      </w:r>
+    </w:p>
+    <w:p>
+      <w:pPr>
+        <w:pStyle w:val="berschrift3"/>
+      </w:pPr>
+      <w:r>
+        <w:t>Aufgabe 4.1</w:t>
+      </w:r>
+    </w:p>
+    <w:p>
+      <w:pPr>
+        <w:rPr>
+          <w:noProof/>
+        </w:rPr>
+      </w:pPr>
+      <w:r>
+        <w:rPr>
+          <w:noProof/>
+        </w:rPr>
+        <w:t xml:space="preserve">Der M5Stack wurde zuerst nicht von PlatformIO als Port erkannt. Um dieses Problem zu lösen musste der entsprechende Treiber neu installiert werden </w:t>
+      </w:r>
+    </w:p>
+    <w:p>
+      <w:pPr>
+        <w:pStyle w:val="Listenabsatz"/>
+        <w:numPr>
+          <w:ilvl w:val="0"/>
+          <w:numId w:val="3"/>
+        </w:numPr>
+        <w:rPr>
+          <w:noProof/>
+        </w:rPr>
+      </w:pPr>
+      <w:r>
+        <w:rPr>
+          <w:noProof/>
+        </w:rPr>
+        <w:t xml:space="preserve">siehe Schritt 2 auf: </w:t>
+      </w:r>
+      <w:hyperlink r:id="rId14" w:history="1">
+        <w:r>
+          <w:rPr>
+            <w:rStyle w:val="Hyperlink"/>
+            <w:noProof/>
+          </w:rPr>
+          <w:t>https://docs.m5stack.com/#/en/quick_start/m5core/m5stack_core_get_started_Arduino_Windows</w:t>
+        </w:r>
+      </w:hyperlink>
+      <w:r>
+        <w:rPr>
+          <w:noProof/>
+        </w:rPr>
+        <w:t xml:space="preserve"> </w:t>
+      </w:r>
+    </w:p>
+    <w:p>
+      <w:pPr>
+        <w:rPr>
+          <w:noProof/>
+        </w:rPr>
+      </w:pPr>
+      <w:r>
+        <w:rPr>
+          <w:noProof/>
+        </w:rPr>
+        <w:drawing>
+          <wp:anchor distT="0" distB="0" distL="114300" distR="114300" simplePos="0" relativeHeight="251666432" behindDoc="1" locked="0" layoutInCell="1" allowOverlap="1" wp14:anchorId="1016B063" wp14:editId="00AD2611">
+            <wp:simplePos x="0" y="0"/>
+            <wp:positionH relativeFrom="column">
+              <wp:posOffset>-4445</wp:posOffset>
+            </wp:positionH>
+            <wp:positionV relativeFrom="paragraph">
+              <wp:posOffset>960120</wp:posOffset>
+            </wp:positionV>
+            <wp:extent cx="2590800" cy="2247900"/>
+            <wp:effectExtent l="0" t="0" r="0" b="0"/>
+            <wp:wrapNone/>
+            <wp:docPr id="3" name="Grafik 3"/>
+            <wp:cNvGraphicFramePr>
+              <a:graphicFrameLocks xmlns:a="http://schemas.openxmlformats.org/drawingml/2006/main" noChangeAspect="1"/>
+            </wp:cNvGraphicFramePr>
+            <a:graphic xmlns:a="http://schemas.openxmlformats.org/drawingml/2006/main">
+              <a:graphicData uri="http://schemas.openxmlformats.org/drawingml/2006/picture">
+                <pic:pic xmlns:pic="http://schemas.openxmlformats.org/drawingml/2006/picture">
+                  <pic:nvPicPr>
+                    <pic:cNvPr id="0" name="Picture 1"/>
+                    <pic:cNvPicPr>
+                      <a:picLocks noChangeAspect="1" noChangeArrowheads="1"/>
+                    </pic:cNvPicPr>
+                  </pic:nvPicPr>
+                  <pic:blipFill rotWithShape="1">
+                    <a:blip r:embed="rId15" cstate="print">
+                      <a:extLst>
+                        <a:ext uri="{28A0092B-C50C-407E-A947-70E740481C1C}">
+                          <a14:useLocalDpi xmlns:a14="http://schemas.microsoft.com/office/drawing/2010/main" val="0"/>
+                        </a:ext>
+                      </a:extLst>
+                    </a:blip>
+                    <a:srcRect t="28458" r="8724" b="12106"/>
+                    <a:stretch/>
+                  </pic:blipFill>
+                  <pic:spPr bwMode="auto">
+                    <a:xfrm>
+                      <a:off x="0" y="0"/>
+                      <a:ext cx="2590800" cy="2247900"/>
+                    </a:xfrm>
+                    <a:prstGeom prst="rect">
+                      <a:avLst/>
+                    </a:prstGeom>
+                    <a:noFill/>
+                    <a:ln>
+                      <a:noFill/>
+                    </a:ln>
+                    <a:extLst>
+                      <a:ext uri="{53640926-AAD7-44D8-BBD7-CCE9431645EC}">
+                        <a14:shadowObscured xmlns:a14="http://schemas.microsoft.com/office/drawing/2010/main"/>
+                      </a:ext>
+                    </a:extLst>
+                  </pic:spPr>
+                </pic:pic>
+              </a:graphicData>
+            </a:graphic>
+          </wp:anchor>
+        </w:drawing>
+      </w:r>
+      <w:r>
+        <w:rPr>
+          <w:noProof/>
+        </w:rPr>
+        <w:t xml:space="preserve">Ist dies erledigt, dann einfach nur ein neues Projekt auf PlatformIO erstellen, das passende Board auswählen (in meinem Fall ist das ein </w:t>
+      </w:r>
+      <w:r>
+        <w:rPr>
+          <w:b/>
+          <w:bCs/>
+          <w:noProof/>
+        </w:rPr>
+        <w:t>M5Stack Fire</w:t>
+      </w:r>
+      <w:r>
+        <w:rPr>
+          <w:noProof/>
+        </w:rPr>
+        <w:t>) und die zugehörige Library (M5Stack) für das Projekt installieren. Der Code für das HelloWorld Programm war ja bereits gegeben, diesen einfach nur auf den M5Stack laden (per USB Kabel mit Laptop verbinden) und dann sollte folgendes erscheinen:</w:t>
+      </w:r>
+    </w:p>
+    <w:p/>
+    <w:p/>
+    <w:p/>
+    <w:p/>
+    <w:p/>
+    <w:p/>
+    <w:p/>
+    <w:p/>
+    <w:p>
+      <w:pPr>
+        <w:pStyle w:val="Listenabsatz"/>
+        <w:numPr>
+          <w:ilvl w:val="0"/>
+          <w:numId w:val="3"/>
+        </w:numPr>
+      </w:pPr>
+      <w:r>
+        <w:t>Anmerkung: der M5Stack kann mit einem Doppelklick auf die „An-/Aus- Taste“ wieder ausgeschalten werden. Bei nur einem Klick wird er nur resettet.</w:t>
+      </w:r>
+    </w:p>
+    <w:p/>
+    <w:p>
+      <w:r>
+        <w:br w:type="page"/>
+      </w:r>
+    </w:p>
+    <w:p>
+      <w:pPr>
+        <w:pStyle w:val="berschrift3"/>
+      </w:pPr>
+      <w:r>
+        <w:lastRenderedPageBreak/>
+        <w:t>Aufgabe 4.2</w:t>
+      </w:r>
+    </w:p>
+    <w:p>
+      <w:r>
+        <w:t>Dokumentation:</w:t>
+      </w:r>
+    </w:p>
+    <w:p>
+      <w:pPr>
+        <w:pStyle w:val="Listenabsatz"/>
+        <w:numPr>
+          <w:ilvl w:val="0"/>
+          <w:numId w:val="25"/>
+        </w:numPr>
+      </w:pPr>
+      <w:r>
+        <w:rPr>
+          <w:i/>
+          <w:iCs/>
+        </w:rPr>
+        <w:t>M5.Lcd.setTextColor(YELLOW)</w:t>
+      </w:r>
+      <w:r>
+        <w:t>; ab diesem Aufruf ist die Schriftfarbe gelb</w:t>
+      </w:r>
+    </w:p>
+    <w:p>
+      <w:pPr>
+        <w:pStyle w:val="Listenabsatz"/>
+        <w:numPr>
+          <w:ilvl w:val="0"/>
+          <w:numId w:val="25"/>
+        </w:numPr>
+        <w:rPr>
+          <w:rFonts w:cstheme="minorHAnsi"/>
+        </w:rPr>
+      </w:pPr>
+      <w:r>
+        <w:rPr>
+          <w:rFonts w:cstheme="minorHAnsi"/>
+          <w:i/>
+          <w:iCs/>
+          <w:color w:val="24292E"/>
+          <w:shd w:val="clear" w:color="auto" w:fill="FFFFFF"/>
+        </w:rPr>
+        <w:t>M5.</w:t>
+      </w:r>
+      <w:r>
+        <w:rPr>
+          <w:rStyle w:val="pl-smi"/>
+          <w:rFonts w:cstheme="minorHAnsi"/>
+          <w:i/>
+          <w:iCs/>
+          <w:color w:val="24292E"/>
+          <w:shd w:val="clear" w:color="auto" w:fill="FFFFFF"/>
+        </w:rPr>
+        <w:t>Lcd</w:t>
+      </w:r>
+      <w:r>
+        <w:rPr>
+          <w:rFonts w:cstheme="minorHAnsi"/>
+          <w:i/>
+          <w:iCs/>
+          <w:color w:val="24292E"/>
+          <w:shd w:val="clear" w:color="auto" w:fill="FFFFFF"/>
+        </w:rPr>
+        <w:t>.</w:t>
+      </w:r>
+      <w:r>
+        <w:rPr>
+          <w:rStyle w:val="pl-c1"/>
+          <w:rFonts w:cstheme="minorHAnsi"/>
+          <w:i/>
+          <w:iCs/>
+          <w:shd w:val="clear" w:color="auto" w:fill="FFFFFF"/>
+        </w:rPr>
+        <w:t>clear</w:t>
+      </w:r>
+      <w:r>
+        <w:rPr>
+          <w:rFonts w:cstheme="minorHAnsi"/>
+          <w:i/>
+          <w:iCs/>
+          <w:color w:val="24292E"/>
+          <w:shd w:val="clear" w:color="auto" w:fill="FFFFFF"/>
+        </w:rPr>
+        <w:t>(BLACK)</w:t>
+      </w:r>
+      <w:r>
+        <w:rPr>
+          <w:rFonts w:cstheme="minorHAnsi"/>
+          <w:color w:val="24292E"/>
+          <w:shd w:val="clear" w:color="auto" w:fill="FFFFFF"/>
+        </w:rPr>
+        <w:t>;</w:t>
+      </w:r>
+      <w:r>
+        <w:rPr>
+          <w:rFonts w:cstheme="minorHAnsi"/>
+          <w:color w:val="24292E"/>
+          <w:shd w:val="clear" w:color="auto" w:fill="FFFFFF"/>
+        </w:rPr>
+        <w:t xml:space="preserve"> Display </w:t>
+      </w:r>
+      <w:proofErr w:type="spellStart"/>
+      <w:r>
+        <w:rPr>
+          <w:rFonts w:cstheme="minorHAnsi"/>
+          <w:color w:val="24292E"/>
+          <w:shd w:val="clear" w:color="auto" w:fill="FFFFFF"/>
+        </w:rPr>
+        <w:t>clearen</w:t>
+      </w:r>
+      <w:proofErr w:type="spellEnd"/>
+    </w:p>
+    <w:p>
+      <w:pPr>
+        <w:pStyle w:val="Listenabsatz"/>
+        <w:numPr>
+          <w:ilvl w:val="0"/>
+          <w:numId w:val="25"/>
+        </w:numPr>
+        <w:rPr>
+          <w:rFonts w:cstheme="minorHAnsi"/>
+        </w:rPr>
+      </w:pPr>
+      <w:r>
+        <w:rPr>
+          <w:rFonts w:cstheme="minorHAnsi"/>
+          <w:i/>
+          <w:iCs/>
+          <w:color w:val="24292E"/>
+          <w:shd w:val="clear" w:color="auto" w:fill="FFFFFF"/>
+        </w:rPr>
+        <w:t>M5.</w:t>
+      </w:r>
+      <w:r>
+        <w:rPr>
+          <w:rStyle w:val="pl-smi"/>
+          <w:rFonts w:cstheme="minorHAnsi"/>
+          <w:i/>
+          <w:iCs/>
+          <w:color w:val="24292E"/>
+          <w:shd w:val="clear" w:color="auto" w:fill="FFFFFF"/>
+        </w:rPr>
+        <w:t>Lcd</w:t>
+      </w:r>
+      <w:r>
+        <w:rPr>
+          <w:rFonts w:cstheme="minorHAnsi"/>
+          <w:i/>
+          <w:iCs/>
+          <w:color w:val="24292E"/>
+          <w:shd w:val="clear" w:color="auto" w:fill="FFFFFF"/>
+        </w:rPr>
+        <w:t>.</w:t>
+      </w:r>
+      <w:r>
+        <w:rPr>
+          <w:rStyle w:val="pl-c1"/>
+          <w:rFonts w:cstheme="minorHAnsi"/>
+          <w:i/>
+          <w:iCs/>
+          <w:shd w:val="clear" w:color="auto" w:fill="FFFFFF"/>
+        </w:rPr>
+        <w:t>setTextSize</w:t>
+      </w:r>
+      <w:r>
+        <w:rPr>
+          <w:rFonts w:cstheme="minorHAnsi"/>
+          <w:i/>
+          <w:iCs/>
+          <w:color w:val="24292E"/>
+          <w:shd w:val="clear" w:color="auto" w:fill="FFFFFF"/>
+        </w:rPr>
+        <w:t>(</w:t>
+      </w:r>
+      <w:r>
+        <w:rPr>
+          <w:rStyle w:val="pl-c1"/>
+          <w:rFonts w:cstheme="minorHAnsi"/>
+          <w:i/>
+          <w:iCs/>
+          <w:shd w:val="clear" w:color="auto" w:fill="FFFFFF"/>
+        </w:rPr>
+        <w:t>2</w:t>
+      </w:r>
+      <w:r>
+        <w:rPr>
+          <w:rFonts w:cstheme="minorHAnsi"/>
+          <w:i/>
+          <w:iCs/>
+          <w:color w:val="24292E"/>
+          <w:shd w:val="clear" w:color="auto" w:fill="FFFFFF"/>
+        </w:rPr>
+        <w:t>);</w:t>
+      </w:r>
+      <w:r>
+        <w:rPr>
+          <w:rFonts w:cstheme="minorHAnsi"/>
+          <w:color w:val="24292E"/>
+          <w:shd w:val="clear" w:color="auto" w:fill="FFFFFF"/>
+        </w:rPr>
+        <w:t xml:space="preserve"> ab diesem Aufruf ist die Textgröße 2</w:t>
+      </w:r>
+    </w:p>
+    <w:p>
+      <w:pPr>
+        <w:pStyle w:val="Listenabsatz"/>
+        <w:numPr>
+          <w:ilvl w:val="0"/>
+          <w:numId w:val="25"/>
+        </w:numPr>
+        <w:rPr>
+          <w:rFonts w:cstheme="minorHAnsi"/>
+          <w:i/>
+          <w:iCs/>
+        </w:rPr>
+      </w:pPr>
+      <w:r>
+        <w:rPr>
+          <w:rFonts w:cstheme="minorHAnsi"/>
+          <w:i/>
+          <w:iCs/>
+          <w:color w:val="24292E"/>
+          <w:shd w:val="clear" w:color="auto" w:fill="FFFFFF"/>
+        </w:rPr>
+        <w:t>M5.</w:t>
+      </w:r>
+      <w:r>
+        <w:rPr>
+          <w:rStyle w:val="pl-smi"/>
+          <w:rFonts w:cstheme="minorHAnsi"/>
+          <w:i/>
+          <w:iCs/>
+          <w:color w:val="24292E"/>
+          <w:shd w:val="clear" w:color="auto" w:fill="FFFFFF"/>
+        </w:rPr>
+        <w:t>Lcd</w:t>
+      </w:r>
+      <w:r>
+        <w:rPr>
+          <w:rFonts w:cstheme="minorHAnsi"/>
+          <w:i/>
+          <w:iCs/>
+          <w:color w:val="24292E"/>
+          <w:shd w:val="clear" w:color="auto" w:fill="FFFFFF"/>
+        </w:rPr>
+        <w:t>.</w:t>
+      </w:r>
+      <w:r>
+        <w:rPr>
+          <w:rStyle w:val="pl-c1"/>
+          <w:rFonts w:cstheme="minorHAnsi"/>
+          <w:i/>
+          <w:iCs/>
+          <w:shd w:val="clear" w:color="auto" w:fill="FFFFFF"/>
+        </w:rPr>
+        <w:t>println</w:t>
+      </w:r>
+      <w:r>
+        <w:rPr>
+          <w:rFonts w:cstheme="minorHAnsi"/>
+          <w:i/>
+          <w:iCs/>
+          <w:color w:val="24292E"/>
+          <w:shd w:val="clear" w:color="auto" w:fill="FFFFFF"/>
+        </w:rPr>
+        <w:t>(</w:t>
+      </w:r>
+      <w:r>
+        <w:rPr>
+          <w:rStyle w:val="pl-pds"/>
+          <w:rFonts w:cstheme="minorHAnsi"/>
+          <w:i/>
+          <w:iCs/>
+          <w:shd w:val="clear" w:color="auto" w:fill="FFFFFF"/>
+        </w:rPr>
+        <w:t>"</w:t>
+      </w:r>
+      <w:r>
+        <w:rPr>
+          <w:rStyle w:val="pl-s"/>
+          <w:rFonts w:cstheme="minorHAnsi"/>
+          <w:i/>
+          <w:iCs/>
+          <w:shd w:val="clear" w:color="auto" w:fill="FFFFFF"/>
+        </w:rPr>
+        <w:t xml:space="preserve">Button </w:t>
+      </w:r>
+      <w:proofErr w:type="spellStart"/>
+      <w:r>
+        <w:rPr>
+          <w:rStyle w:val="pl-s"/>
+          <w:rFonts w:cstheme="minorHAnsi"/>
+          <w:i/>
+          <w:iCs/>
+          <w:shd w:val="clear" w:color="auto" w:fill="FFFFFF"/>
+        </w:rPr>
+        <w:t>example</w:t>
+      </w:r>
+      <w:proofErr w:type="spellEnd"/>
+      <w:r>
+        <w:rPr>
+          <w:rStyle w:val="pl-pds"/>
+          <w:rFonts w:cstheme="minorHAnsi"/>
+          <w:i/>
+          <w:iCs/>
+          <w:shd w:val="clear" w:color="auto" w:fill="FFFFFF"/>
+        </w:rPr>
+        <w:t>"</w:t>
+      </w:r>
+      <w:r>
+        <w:rPr>
+          <w:rFonts w:cstheme="minorHAnsi"/>
+          <w:i/>
+          <w:iCs/>
+          <w:color w:val="24292E"/>
+          <w:shd w:val="clear" w:color="auto" w:fill="FFFFFF"/>
+        </w:rPr>
+        <w:t>);</w:t>
+      </w:r>
+      <w:r>
+        <w:rPr>
+          <w:rFonts w:cstheme="minorHAnsi"/>
+          <w:i/>
+          <w:iCs/>
+          <w:color w:val="24292E"/>
+          <w:shd w:val="clear" w:color="auto" w:fill="FFFFFF"/>
+        </w:rPr>
+        <w:t xml:space="preserve"> </w:t>
+      </w:r>
+      <w:r>
+        <w:rPr>
+          <w:rFonts w:cstheme="minorHAnsi"/>
+          <w:color w:val="24292E"/>
+          <w:shd w:val="clear" w:color="auto" w:fill="FFFFFF"/>
+        </w:rPr>
+        <w:t>Text auf dem Display anzeigen</w:t>
+      </w:r>
+    </w:p>
+    <w:p>
+      <w:pPr>
+        <w:pStyle w:val="Listenabsatz"/>
+        <w:numPr>
+          <w:ilvl w:val="0"/>
+          <w:numId w:val="25"/>
+        </w:numPr>
+        <w:rPr>
+          <w:rFonts w:cstheme="minorHAnsi"/>
+          <w:i/>
+          <w:iCs/>
+        </w:rPr>
+      </w:pPr>
+      <w:r>
+        <w:rPr>
+          <w:rFonts w:cstheme="minorHAnsi"/>
+          <w:i/>
+          <w:iCs/>
+          <w:color w:val="24292E"/>
+          <w:shd w:val="clear" w:color="auto" w:fill="FFFFFF"/>
+        </w:rPr>
+        <w:t>M5.</w:t>
+      </w:r>
+      <w:r>
+        <w:rPr>
+          <w:rStyle w:val="pl-smi"/>
+          <w:rFonts w:cstheme="minorHAnsi"/>
+          <w:i/>
+          <w:iCs/>
+          <w:color w:val="24292E"/>
+          <w:shd w:val="clear" w:color="auto" w:fill="FFFFFF"/>
+        </w:rPr>
+        <w:t>Lcd</w:t>
+      </w:r>
+      <w:r>
+        <w:rPr>
+          <w:rFonts w:cstheme="minorHAnsi"/>
+          <w:i/>
+          <w:iCs/>
+          <w:color w:val="24292E"/>
+          <w:shd w:val="clear" w:color="auto" w:fill="FFFFFF"/>
+        </w:rPr>
+        <w:t>.</w:t>
+      </w:r>
+      <w:r>
+        <w:rPr>
+          <w:rStyle w:val="pl-c1"/>
+          <w:rFonts w:cstheme="minorHAnsi"/>
+          <w:i/>
+          <w:iCs/>
+          <w:shd w:val="clear" w:color="auto" w:fill="FFFFFF"/>
+        </w:rPr>
+        <w:t>setCursor</w:t>
+      </w:r>
+      <w:r>
+        <w:rPr>
+          <w:rFonts w:cstheme="minorHAnsi"/>
+          <w:i/>
+          <w:iCs/>
+          <w:color w:val="24292E"/>
+          <w:shd w:val="clear" w:color="auto" w:fill="FFFFFF"/>
+        </w:rPr>
+        <w:t>(</w:t>
+      </w:r>
+      <w:r>
+        <w:rPr>
+          <w:rStyle w:val="pl-c1"/>
+          <w:rFonts w:cstheme="minorHAnsi"/>
+          <w:i/>
+          <w:iCs/>
+          <w:shd w:val="clear" w:color="auto" w:fill="FFFFFF"/>
+        </w:rPr>
+        <w:t>3</w:t>
+      </w:r>
+      <w:r>
+        <w:rPr>
+          <w:rFonts w:cstheme="minorHAnsi"/>
+          <w:i/>
+          <w:iCs/>
+          <w:color w:val="24292E"/>
+          <w:shd w:val="clear" w:color="auto" w:fill="FFFFFF"/>
+        </w:rPr>
+        <w:t xml:space="preserve">, </w:t>
+      </w:r>
+      <w:r>
+        <w:rPr>
+          <w:rStyle w:val="pl-c1"/>
+          <w:rFonts w:cstheme="minorHAnsi"/>
+          <w:i/>
+          <w:iCs/>
+          <w:shd w:val="clear" w:color="auto" w:fill="FFFFFF"/>
+        </w:rPr>
+        <w:t>35</w:t>
+      </w:r>
+      <w:r>
+        <w:rPr>
+          <w:rFonts w:cstheme="minorHAnsi"/>
+          <w:i/>
+          <w:iCs/>
+          <w:color w:val="24292E"/>
+          <w:shd w:val="clear" w:color="auto" w:fill="FFFFFF"/>
+        </w:rPr>
+        <w:t>);</w:t>
+      </w:r>
+      <w:r>
+        <w:rPr>
+          <w:rFonts w:cstheme="minorHAnsi"/>
+          <w:color w:val="24292E"/>
+          <w:shd w:val="clear" w:color="auto" w:fill="FFFFFF"/>
+        </w:rPr>
+        <w:t xml:space="preserve"> Position des Cursors und damit der nächsten Elemente setzen</w:t>
+      </w:r>
+      <w:r>
+        <w:rPr>
+          <w:rFonts w:cstheme="minorHAnsi"/>
+          <w:color w:val="24292E"/>
+          <w:shd w:val="clear" w:color="auto" w:fill="FFFFFF"/>
+        </w:rPr>
+        <w:t xml:space="preserve"> (absolut</w:t>
+      </w:r>
+      <w:r>
+        <w:rPr>
+          <w:rFonts w:cstheme="minorHAnsi"/>
+          <w:color w:val="24292E"/>
+          <w:shd w:val="clear" w:color="auto" w:fill="FFFFFF"/>
+        </w:rPr>
+        <w:t>e Werte</w:t>
+      </w:r>
+      <w:r>
+        <w:rPr>
+          <w:rFonts w:cstheme="minorHAnsi"/>
+          <w:color w:val="24292E"/>
+          <w:shd w:val="clear" w:color="auto" w:fill="FFFFFF"/>
+        </w:rPr>
+        <w:t xml:space="preserve">, d.h. man kann einen Text auch über den anderen </w:t>
+      </w:r>
+      <w:proofErr w:type="gramStart"/>
+      <w:r>
+        <w:rPr>
+          <w:rFonts w:cstheme="minorHAnsi"/>
+          <w:color w:val="24292E"/>
+          <w:shd w:val="clear" w:color="auto" w:fill="FFFFFF"/>
+        </w:rPr>
+        <w:t>schreiben</w:t>
+      </w:r>
+      <w:proofErr w:type="gramEnd"/>
+      <w:r>
+        <w:rPr>
+          <w:rFonts w:cstheme="minorHAnsi"/>
+          <w:color w:val="24292E"/>
+          <w:shd w:val="clear" w:color="auto" w:fill="FFFFFF"/>
+        </w:rPr>
+        <w:t xml:space="preserve"> wenn der Cursor auf dieselbe Position gesetzt wird</w:t>
+      </w:r>
+      <w:r>
+        <w:rPr>
+          <w:rFonts w:cstheme="minorHAnsi"/>
+          <w:color w:val="24292E"/>
+          <w:shd w:val="clear" w:color="auto" w:fill="FFFFFF"/>
+        </w:rPr>
+        <w:t>)</w:t>
+      </w:r>
+      <w:r>
+        <w:rPr>
+          <w:rFonts w:cstheme="minorHAnsi"/>
+          <w:color w:val="24292E"/>
+          <w:shd w:val="clear" w:color="auto" w:fill="FFFFFF"/>
+        </w:rPr>
+        <w:t xml:space="preserve"> </w:t>
+      </w:r>
+    </w:p>
+    <w:p>
+      <w:pPr>
+        <w:pStyle w:val="Listenabsatz"/>
+        <w:numPr>
+          <w:ilvl w:val="0"/>
+          <w:numId w:val="3"/>
+        </w:numPr>
+        <w:rPr>
+          <w:rFonts w:cstheme="minorHAnsi"/>
+        </w:rPr>
+      </w:pPr>
+      <w:r>
+        <w:rPr>
+          <w:rFonts w:cstheme="minorHAnsi"/>
+        </w:rPr>
+        <w:t>3 = x-Wert, 35 = y-Wert</w:t>
+      </w:r>
+    </w:p>
+    <w:p>
+      <w:pPr>
+        <w:pStyle w:val="Listenabsatz"/>
+        <w:numPr>
+          <w:ilvl w:val="0"/>
+          <w:numId w:val="3"/>
+        </w:numPr>
+        <w:rPr>
+          <w:rFonts w:cstheme="minorHAnsi"/>
+        </w:rPr>
+      </w:pPr>
+      <w:r>
+        <w:rPr>
+          <w:rFonts w:cstheme="minorHAnsi"/>
+        </w:rPr>
+        <w:t>Negative Werte ebenfalls möglich</w:t>
+      </w:r>
+    </w:p>
+    <w:p>
+      <w:pPr>
+        <w:pStyle w:val="Listenabsatz"/>
+        <w:numPr>
+          <w:ilvl w:val="0"/>
+          <w:numId w:val="24"/>
+        </w:numPr>
+        <w:rPr>
+          <w:i/>
+          <w:iCs/>
+        </w:rPr>
+      </w:pPr>
+      <w:r>
+        <w:rPr>
+          <w:rFonts w:ascii="Consolas" w:hAnsi="Consolas"/>
+          <w:color w:val="24292E"/>
+          <w:sz w:val="18"/>
+          <w:szCs w:val="18"/>
+          <w:shd w:val="clear" w:color="auto" w:fill="FFFFFF"/>
+        </w:rPr>
+        <w:t xml:space="preserve">Button Funktionen: </w:t>
+      </w:r>
+      <w:hyperlink r:id="rId16" w:history="1">
+        <w:r>
+          <w:rPr>
+            <w:rStyle w:val="Hyperlink"/>
+            <w:rFonts w:ascii="Consolas" w:hAnsi="Consolas"/>
+            <w:sz w:val="18"/>
+            <w:szCs w:val="18"/>
+            <w:shd w:val="clear" w:color="auto" w:fill="FFFFFF"/>
+          </w:rPr>
+          <w:t>https://github.com/m5stack/m5-docs/blob/master/docs/en/api/button.md</w:t>
+        </w:r>
+      </w:hyperlink>
+      <w:r>
+        <w:rPr>
+          <w:rFonts w:ascii="Consolas" w:hAnsi="Consolas"/>
+          <w:color w:val="24292E"/>
+          <w:sz w:val="18"/>
+          <w:szCs w:val="18"/>
+          <w:shd w:val="clear" w:color="auto" w:fill="FFFFFF"/>
+        </w:rPr>
+        <w:t xml:space="preserve"> </w:t>
+      </w:r>
+    </w:p>
+    <w:p/>
+    <w:p/>
+    <w:p>
+      <w:r>
+        <w:t>Probleme:</w:t>
+      </w:r>
+    </w:p>
+    <w:p>
+      <w:pPr>
+        <w:pStyle w:val="Listenabsatz"/>
+        <w:numPr>
+          <w:ilvl w:val="0"/>
+          <w:numId w:val="26"/>
+        </w:numPr>
+      </w:pPr>
+      <w:r>
+        <w:t xml:space="preserve">Ansatz 1: Wenn man mit </w:t>
+      </w:r>
+      <w:proofErr w:type="spellStart"/>
+      <w:r>
+        <w:t>delay</w:t>
+      </w:r>
+      <w:proofErr w:type="spellEnd"/>
+      <w:r>
+        <w:t xml:space="preserve">(1) arbeitet, kann es sein, dass die Zeit nicht ganz korrekt ist/ dass eine „echte Sekunde“ eigentlich schneller vergeht, als eine Sekunde der Stoppuhr, da man quasi 1ms das Programm pausiert und hinzu kommt dann noch die Zeit, die das Programm an sich braucht, um die Befehle auszuführen. Angenommen das Programm </w:t>
+      </w:r>
+      <w:proofErr w:type="spellStart"/>
+      <w:r>
+        <w:t>laggt</w:t>
+      </w:r>
+      <w:proofErr w:type="spellEnd"/>
+      <w:r>
+        <w:t xml:space="preserve"> also mal/ macht irgendwelche aufwendigen Berechnungen, dann entspricht die Zeit auf der Stoppuhr nicht der tatsächlichen Zeit </w:t>
+      </w:r>
+    </w:p>
+    <w:p>
+      <w:pPr>
+        <w:pStyle w:val="Listenabsatz"/>
+        <w:numPr>
+          <w:ilvl w:val="0"/>
+          <w:numId w:val="3"/>
+        </w:numPr>
+      </w:pPr>
+      <w:r>
+        <w:t xml:space="preserve">Hat denk ich mal nur einen sehr </w:t>
+      </w:r>
+      <w:proofErr w:type="spellStart"/>
+      <w:r>
+        <w:t>sehr</w:t>
+      </w:r>
+      <w:proofErr w:type="spellEnd"/>
+      <w:r>
+        <w:t xml:space="preserve"> minimalen Einfluss, allerdings habe ich mich trotzdem für den anderen Ansatz entschieden</w:t>
+      </w:r>
+    </w:p>
+    <w:p>
+      <w:pPr>
+        <w:pStyle w:val="Listenabsatz"/>
+        <w:numPr>
+          <w:ilvl w:val="0"/>
+          <w:numId w:val="26"/>
+        </w:numPr>
+      </w:pPr>
+      <w:r>
+        <w:t>Ansatz 2: in jedem Durchlauf die vergangene Zeit zur letzten loop-Iteration messen und die Differenz auf die Zeit der Stoppuhr addieren.</w:t>
+      </w:r>
+      <w:r>
+        <w:t xml:space="preserve"> Angenommen mit diesem Ansatz stoppt/ hängt das Programm mal für 5ms, dann werden halt die 5ms auf der Anzeige der Stoppuhr übersprungen, allerdings entspricht die gemessene Zeit in der nächsten Iteration dann wieder der tatsächlichen Zeit. Mit dem anderen Ansatz wäre die gestoppte Zeit dann um 5ms falsch.</w:t>
+      </w:r>
+    </w:p>
+    <w:p>
+      <w:pPr>
+        <w:ind w:left="360"/>
+      </w:pPr>
+    </w:p>
+    <w:p>
+      <w:pPr>
+        <w:pStyle w:val="Listenabsatz"/>
+        <w:numPr>
+          <w:ilvl w:val="0"/>
+          <w:numId w:val="26"/>
+        </w:numPr>
+      </w:pPr>
+      <w:r>
+        <w:t xml:space="preserve">Anfangs hat die Zeit-Anzeige immer geflimmert, da ich bei jedem Update der Anzeige, das Display </w:t>
+      </w:r>
+      <w:proofErr w:type="spellStart"/>
+      <w:r>
+        <w:t>gecleared</w:t>
+      </w:r>
+      <w:proofErr w:type="spellEnd"/>
+      <w:r>
+        <w:t xml:space="preserve"> (</w:t>
+      </w:r>
+      <w:r>
+        <w:rPr>
+          <w:i/>
+          <w:iCs/>
+        </w:rPr>
+        <w:t>M5.Lcd.clear()</w:t>
+      </w:r>
+      <w:r>
+        <w:t xml:space="preserve">) habe. </w:t>
+      </w:r>
+    </w:p>
+    <w:p>
+      <w:pPr>
+        <w:pStyle w:val="Listenabsatz"/>
+      </w:pPr>
+    </w:p>
+    <w:p>
+      <w:pPr>
+        <w:pStyle w:val="Listenabsatz"/>
+        <w:numPr>
+          <w:ilvl w:val="0"/>
+          <w:numId w:val="3"/>
+        </w:numPr>
+      </w:pPr>
+      <w:r>
+        <w:t>Konnte ich leider nicht auf einem Video festhalten, da durch die Framerate der Kamera dieses Flimmern nicht festgehalten werden konnte</w:t>
+      </w:r>
+    </w:p>
+    <w:p>
+      <w:pPr>
+        <w:ind w:left="720"/>
+      </w:pPr>
+      <w:r>
+        <w:t>Lösung des Problems</w:t>
+      </w:r>
+      <w:r>
+        <w:t xml:space="preserve">: </w:t>
+      </w:r>
+      <w:r>
+        <w:t xml:space="preserve">nicht immer das ganze Display </w:t>
+      </w:r>
+      <w:proofErr w:type="spellStart"/>
+      <w:r>
+        <w:t>clearen</w:t>
+      </w:r>
+      <w:proofErr w:type="spellEnd"/>
+      <w:r>
+        <w:t xml:space="preserve">, sondern einfach den Text „überschreiben“. Am besten </w:t>
+      </w:r>
+      <w:r>
+        <w:t>funktioniert</w:t>
+      </w:r>
+      <w:r>
+        <w:t xml:space="preserve"> das, wenn man den Text mit einer Hintergrundfarbe belegt, sodass im nächsten Display update einfach nur der Text durch das gefüllte Rechteck überschrieben wird. Also anstatt nur die Textfarbe zu setzen mit </w:t>
+      </w:r>
+    </w:p>
+    <w:p>
+      <w:pPr>
+        <w:ind w:left="720" w:firstLine="696"/>
+        <w:rPr>
+          <w:i/>
+          <w:iCs/>
+        </w:rPr>
+      </w:pPr>
+      <w:r>
+        <w:rPr>
+          <w:i/>
+          <w:iCs/>
+        </w:rPr>
+        <w:t>M5.Lcd.setTextColor(WHITE);</w:t>
+      </w:r>
+      <w:r>
+        <w:rPr>
+          <w:i/>
+          <w:iCs/>
+        </w:rPr>
+        <w:t xml:space="preserve"> </w:t>
+      </w:r>
+    </w:p>
+    <w:p>
+      <w:pPr>
+        <w:ind w:left="720"/>
+      </w:pPr>
+      <w:r>
+        <w:t>m</w:t>
+      </w:r>
+      <w:r>
+        <w:t xml:space="preserve">uss man </w:t>
+      </w:r>
+      <w:proofErr w:type="gramStart"/>
+      <w:r>
+        <w:t>einfach nur</w:t>
+      </w:r>
+      <w:proofErr w:type="gramEnd"/>
+      <w:r>
+        <w:t xml:space="preserve"> noch eine Hintergrundfarbe mit festlegen:</w:t>
+      </w:r>
+    </w:p>
+    <w:p>
+      <w:pPr>
+        <w:ind w:left="720" w:firstLine="696"/>
+        <w:rPr>
+          <w:i/>
+          <w:iCs/>
+        </w:rPr>
+      </w:pPr>
+      <w:r>
+        <w:rPr>
+          <w:i/>
+          <w:iCs/>
+        </w:rPr>
+        <w:t>M5.Lcd.setTextColor(WHITE</w:t>
+      </w:r>
+      <w:r>
+        <w:rPr>
+          <w:i/>
+          <w:iCs/>
+        </w:rPr>
+        <w:t>, BLACK</w:t>
+      </w:r>
+      <w:r>
+        <w:rPr>
+          <w:i/>
+          <w:iCs/>
+        </w:rPr>
+        <w:t>);</w:t>
+      </w:r>
+    </w:p>
+    <w:p>
+      <w:pPr>
+        <w:pStyle w:val="berschrift3"/>
+      </w:pPr>
+      <w:r>
+        <w:br w:type="page"/>
+      </w:r>
+      <w:r>
+        <w:lastRenderedPageBreak/>
+        <w:t xml:space="preserve">Aufgabe 4.3: </w:t>
+      </w:r>
+      <w:r>
+        <w:t>Wasserwaage</w:t>
+      </w:r>
+    </w:p>
     <w:sectPr>
       <w:pgSz w:w="11906" w:h="16838"/>
       <w:pgMar w:top="1417" w:right="1417" w:bottom="1134" w:left="1417" w:header="708" w:footer="708" w:gutter="0"/>
@@ -1183,6 +2436,119 @@
 <file path=word/numbering.xml><?xml version="1.0" encoding="utf-8"?>
 <w:numbering xmlns:wpc="http://schemas.microsoft.com/office/word/2010/wordprocessingCanvas" xmlns:cx="http://schemas.microsoft.com/office/drawing/2014/chartex" xmlns:cx1="http://schemas.microsoft.com/office/drawing/2015/9/8/chartex" xmlns:cx2="http://schemas.microsoft.com/office/drawing/2015/10/21/chartex" xmlns:cx3="http://schemas.microsoft.com/office/drawing/2016/5/9/chartex" xmlns:cx4="http://schemas.microsoft.com/office/drawing/2016/5/10/chartex" xmlns:cx5="http://schemas.microsoft.com/office/drawing/2016/5/11/chartex" xmlns:cx6="http://schemas.microsoft.com/office/drawing/2016/5/12/chartex" xmlns:cx7="http://schemas.microsoft.com/office/drawing/2016/5/13/chartex" xmlns:cx8="http://schemas.microsoft.com/office/drawing/2016/5/14/chartex" xmlns:mc="http://schemas.openxmlformats.org/markup-compatibility/2006" xmlns:aink="http://schemas.microsoft.com/office/drawing/2016/ink" xmlns:am3d="http://schemas.microsoft.com/office/drawing/2017/model3d" xmlns:o="urn:schemas-microsoft-com:office:office" xmlns:r="http://schemas.openxmlformats.org/officeDocument/2006/relationships" xmlns:m="http://schemas.openxmlformats.org/officeDocument/2006/math" xmlns:v="urn:schemas-microsoft-com:vml" xmlns:wp14="http://schemas.microsoft.com/office/word/2010/wordprocessingDrawing" xmlns:wp="http://schemas.openxmlformats.org/drawingml/2006/wordprocessingDrawing" xmlns:w10="urn:schemas-microsoft-com:office:word" xmlns:w="http://schemas.openxmlformats.org/wordprocessingml/2006/main" xmlns:w14="http://schemas.microsoft.com/office/word/2010/wordml" xmlns:w15="http://schemas.microsoft.com/office/word/2012/wordml" xmlns:w16cex="http://schemas.microsoft.com/office/word/2018/wordml/cex" xmlns:w16cid="http://schemas.microsoft.com/office/word/2016/wordml/cid" xmlns:w16="http://schemas.microsoft.com/office/word/2018/wordml" xmlns:w16se="http://schemas.microsoft.com/office/word/2015/wordml/symex" xmlns:wpg="http://schemas.microsoft.com/office/word/2010/wordprocessingGroup" xmlns:wpi="http://schemas.microsoft.com/office/word/2010/wordprocessingInk" xmlns:wne="http://schemas.microsoft.com/office/word/2006/wordml" xmlns:wps="http://schemas.microsoft.com/office/word/2010/wordprocessingShape" mc:Ignorable="w14 w15 w16se w16cid w16 w16cex wp14">
   <w:abstractNum w:abstractNumId="0" w15:restartNumberingAfterBreak="0">
+    <w:nsid w:val="0124751F"/>
+    <w:multiLevelType w:val="hybridMultilevel"/>
+    <w:tmpl w:val="421A5522"/>
+    <w:lvl w:ilvl="0" w:tplc="F6C2F1A8">
+      <w:numFmt w:val="bullet"/>
+      <w:lvlText w:val="-"/>
+      <w:lvlJc w:val="left"/>
+      <w:pPr>
+        <w:ind w:left="720" w:hanging="360"/>
+      </w:pPr>
+      <w:rPr>
+        <w:rFonts w:ascii="Calibri" w:eastAsiaTheme="minorHAnsi" w:hAnsi="Calibri" w:cs="Calibri" w:hint="default"/>
+        <w:i w:val="0"/>
+      </w:rPr>
+    </w:lvl>
+    <w:lvl w:ilvl="1" w:tplc="04070003" w:tentative="1">
+      <w:start w:val="1"/>
+      <w:numFmt w:val="bullet"/>
+      <w:lvlText w:val="o"/>
+      <w:lvlJc w:val="left"/>
+      <w:pPr>
+        <w:ind w:left="1440" w:hanging="360"/>
+      </w:pPr>
+      <w:rPr>
+        <w:rFonts w:ascii="Courier New" w:hAnsi="Courier New" w:cs="Courier New" w:hint="default"/>
+      </w:rPr>
+    </w:lvl>
+    <w:lvl w:ilvl="2" w:tplc="04070005" w:tentative="1">
+      <w:start w:val="1"/>
+      <w:numFmt w:val="bullet"/>
+      <w:lvlText w:val=""/>
+      <w:lvlJc w:val="left"/>
+      <w:pPr>
+        <w:ind w:left="2160" w:hanging="360"/>
+      </w:pPr>
+      <w:rPr>
+        <w:rFonts w:ascii="Wingdings" w:hAnsi="Wingdings" w:hint="default"/>
+      </w:rPr>
+    </w:lvl>
+    <w:lvl w:ilvl="3" w:tplc="04070001" w:tentative="1">
+      <w:start w:val="1"/>
+      <w:numFmt w:val="bullet"/>
+      <w:lvlText w:val=""/>
+      <w:lvlJc w:val="left"/>
+      <w:pPr>
+        <w:ind w:left="2880" w:hanging="360"/>
+      </w:pPr>
+      <w:rPr>
+        <w:rFonts w:ascii="Symbol" w:hAnsi="Symbol" w:hint="default"/>
+      </w:rPr>
+    </w:lvl>
+    <w:lvl w:ilvl="4" w:tplc="04070003" w:tentative="1">
+      <w:start w:val="1"/>
+      <w:numFmt w:val="bullet"/>
+      <w:lvlText w:val="o"/>
+      <w:lvlJc w:val="left"/>
+      <w:pPr>
+        <w:ind w:left="3600" w:hanging="360"/>
+      </w:pPr>
+      <w:rPr>
+        <w:rFonts w:ascii="Courier New" w:hAnsi="Courier New" w:cs="Courier New" w:hint="default"/>
+      </w:rPr>
+    </w:lvl>
+    <w:lvl w:ilvl="5" w:tplc="04070005" w:tentative="1">
+      <w:start w:val="1"/>
+      <w:numFmt w:val="bullet"/>
+      <w:lvlText w:val=""/>
+      <w:lvlJc w:val="left"/>
+      <w:pPr>
+        <w:ind w:left="4320" w:hanging="360"/>
+      </w:pPr>
+      <w:rPr>
+        <w:rFonts w:ascii="Wingdings" w:hAnsi="Wingdings" w:hint="default"/>
+      </w:rPr>
+    </w:lvl>
+    <w:lvl w:ilvl="6" w:tplc="04070001" w:tentative="1">
+      <w:start w:val="1"/>
+      <w:numFmt w:val="bullet"/>
+      <w:lvlText w:val=""/>
+      <w:lvlJc w:val="left"/>
+      <w:pPr>
+        <w:ind w:left="5040" w:hanging="360"/>
+      </w:pPr>
+      <w:rPr>
+        <w:rFonts w:ascii="Symbol" w:hAnsi="Symbol" w:hint="default"/>
+      </w:rPr>
+    </w:lvl>
+    <w:lvl w:ilvl="7" w:tplc="04070003" w:tentative="1">
+      <w:start w:val="1"/>
+      <w:numFmt w:val="bullet"/>
+      <w:lvlText w:val="o"/>
+      <w:lvlJc w:val="left"/>
+      <w:pPr>
+        <w:ind w:left="5760" w:hanging="360"/>
+      </w:pPr>
+      <w:rPr>
+        <w:rFonts w:ascii="Courier New" w:hAnsi="Courier New" w:cs="Courier New" w:hint="default"/>
+      </w:rPr>
+    </w:lvl>
+    <w:lvl w:ilvl="8" w:tplc="04070005" w:tentative="1">
+      <w:start w:val="1"/>
+      <w:numFmt w:val="bullet"/>
+      <w:lvlText w:val=""/>
+      <w:lvlJc w:val="left"/>
+      <w:pPr>
+        <w:ind w:left="6480" w:hanging="360"/>
+      </w:pPr>
+      <w:rPr>
+        <w:rFonts w:ascii="Wingdings" w:hAnsi="Wingdings" w:hint="default"/>
+      </w:rPr>
+    </w:lvl>
+  </w:abstractNum>
+  <w:abstractNum w:abstractNumId="1" w15:restartNumberingAfterBreak="0">
     <w:nsid w:val="08014C1E"/>
     <w:multiLevelType w:val="hybridMultilevel"/>
     <w:tmpl w:val="3416A6DA"/>
@@ -1294,7 +2660,7 @@
       </w:rPr>
     </w:lvl>
   </w:abstractNum>
-  <w:abstractNum w:abstractNumId="1" w15:restartNumberingAfterBreak="0">
+  <w:abstractNum w:abstractNumId="2" w15:restartNumberingAfterBreak="0">
     <w:nsid w:val="0C606512"/>
     <w:multiLevelType w:val="hybridMultilevel"/>
     <w:tmpl w:val="BE0ECA12"/>
@@ -1407,7 +2773,7 @@
       </w:rPr>
     </w:lvl>
   </w:abstractNum>
-  <w:abstractNum w:abstractNumId="2" w15:restartNumberingAfterBreak="0">
+  <w:abstractNum w:abstractNumId="3" w15:restartNumberingAfterBreak="0">
     <w:nsid w:val="0D4B3681"/>
     <w:multiLevelType w:val="hybridMultilevel"/>
     <w:tmpl w:val="E0D00B12"/>
@@ -1519,7 +2885,7 @@
       </w:rPr>
     </w:lvl>
   </w:abstractNum>
-  <w:abstractNum w:abstractNumId="3" w15:restartNumberingAfterBreak="0">
+  <w:abstractNum w:abstractNumId="4" w15:restartNumberingAfterBreak="0">
     <w:nsid w:val="1516232F"/>
     <w:multiLevelType w:val="hybridMultilevel"/>
     <w:tmpl w:val="90905B56"/>
@@ -1632,7 +2998,7 @@
       </w:rPr>
     </w:lvl>
   </w:abstractNum>
-  <w:abstractNum w:abstractNumId="4" w15:restartNumberingAfterBreak="0">
+  <w:abstractNum w:abstractNumId="5" w15:restartNumberingAfterBreak="0">
     <w:nsid w:val="18BA54FF"/>
     <w:multiLevelType w:val="hybridMultilevel"/>
     <w:tmpl w:val="0FC2F790"/>
@@ -1744,7 +3110,7 @@
       </w:rPr>
     </w:lvl>
   </w:abstractNum>
-  <w:abstractNum w:abstractNumId="5" w15:restartNumberingAfterBreak="0">
+  <w:abstractNum w:abstractNumId="6" w15:restartNumberingAfterBreak="0">
     <w:nsid w:val="18FE6D8B"/>
     <w:multiLevelType w:val="hybridMultilevel"/>
     <w:tmpl w:val="0D10660C"/>
@@ -1856,7 +3222,119 @@
       </w:rPr>
     </w:lvl>
   </w:abstractNum>
-  <w:abstractNum w:abstractNumId="6" w15:restartNumberingAfterBreak="0">
+  <w:abstractNum w:abstractNumId="7" w15:restartNumberingAfterBreak="0">
+    <w:nsid w:val="1B065D93"/>
+    <w:multiLevelType w:val="hybridMultilevel"/>
+    <w:tmpl w:val="7D56C576"/>
+    <w:lvl w:ilvl="0" w:tplc="49F6D232">
+      <w:numFmt w:val="bullet"/>
+      <w:lvlText w:val="-"/>
+      <w:lvlJc w:val="left"/>
+      <w:pPr>
+        <w:ind w:left="720" w:hanging="360"/>
+      </w:pPr>
+      <w:rPr>
+        <w:rFonts w:ascii="Calibri" w:eastAsiaTheme="minorHAnsi" w:hAnsi="Calibri" w:cs="Calibri" w:hint="default"/>
+      </w:rPr>
+    </w:lvl>
+    <w:lvl w:ilvl="1" w:tplc="04070003" w:tentative="1">
+      <w:start w:val="1"/>
+      <w:numFmt w:val="bullet"/>
+      <w:lvlText w:val="o"/>
+      <w:lvlJc w:val="left"/>
+      <w:pPr>
+        <w:ind w:left="1440" w:hanging="360"/>
+      </w:pPr>
+      <w:rPr>
+        <w:rFonts w:ascii="Courier New" w:hAnsi="Courier New" w:cs="Courier New" w:hint="default"/>
+      </w:rPr>
+    </w:lvl>
+    <w:lvl w:ilvl="2" w:tplc="04070005" w:tentative="1">
+      <w:start w:val="1"/>
+      <w:numFmt w:val="bullet"/>
+      <w:lvlText w:val=""/>
+      <w:lvlJc w:val="left"/>
+      <w:pPr>
+        <w:ind w:left="2160" w:hanging="360"/>
+      </w:pPr>
+      <w:rPr>
+        <w:rFonts w:ascii="Wingdings" w:hAnsi="Wingdings" w:hint="default"/>
+      </w:rPr>
+    </w:lvl>
+    <w:lvl w:ilvl="3" w:tplc="04070001" w:tentative="1">
+      <w:start w:val="1"/>
+      <w:numFmt w:val="bullet"/>
+      <w:lvlText w:val=""/>
+      <w:lvlJc w:val="left"/>
+      <w:pPr>
+        <w:ind w:left="2880" w:hanging="360"/>
+      </w:pPr>
+      <w:rPr>
+        <w:rFonts w:ascii="Symbol" w:hAnsi="Symbol" w:hint="default"/>
+      </w:rPr>
+    </w:lvl>
+    <w:lvl w:ilvl="4" w:tplc="04070003" w:tentative="1">
+      <w:start w:val="1"/>
+      <w:numFmt w:val="bullet"/>
+      <w:lvlText w:val="o"/>
+      <w:lvlJc w:val="left"/>
+      <w:pPr>
+        <w:ind w:left="3600" w:hanging="360"/>
+      </w:pPr>
+      <w:rPr>
+        <w:rFonts w:ascii="Courier New" w:hAnsi="Courier New" w:cs="Courier New" w:hint="default"/>
+      </w:rPr>
+    </w:lvl>
+    <w:lvl w:ilvl="5" w:tplc="04070005" w:tentative="1">
+      <w:start w:val="1"/>
+      <w:numFmt w:val="bullet"/>
+      <w:lvlText w:val=""/>
+      <w:lvlJc w:val="left"/>
+      <w:pPr>
+        <w:ind w:left="4320" w:hanging="360"/>
+      </w:pPr>
+      <w:rPr>
+        <w:rFonts w:ascii="Wingdings" w:hAnsi="Wingdings" w:hint="default"/>
+      </w:rPr>
+    </w:lvl>
+    <w:lvl w:ilvl="6" w:tplc="04070001" w:tentative="1">
+      <w:start w:val="1"/>
+      <w:numFmt w:val="bullet"/>
+      <w:lvlText w:val=""/>
+      <w:lvlJc w:val="left"/>
+      <w:pPr>
+        <w:ind w:left="5040" w:hanging="360"/>
+      </w:pPr>
+      <w:rPr>
+        <w:rFonts w:ascii="Symbol" w:hAnsi="Symbol" w:hint="default"/>
+      </w:rPr>
+    </w:lvl>
+    <w:lvl w:ilvl="7" w:tplc="04070003" w:tentative="1">
+      <w:start w:val="1"/>
+      <w:numFmt w:val="bullet"/>
+      <w:lvlText w:val="o"/>
+      <w:lvlJc w:val="left"/>
+      <w:pPr>
+        <w:ind w:left="5760" w:hanging="360"/>
+      </w:pPr>
+      <w:rPr>
+        <w:rFonts w:ascii="Courier New" w:hAnsi="Courier New" w:cs="Courier New" w:hint="default"/>
+      </w:rPr>
+    </w:lvl>
+    <w:lvl w:ilvl="8" w:tplc="04070005" w:tentative="1">
+      <w:start w:val="1"/>
+      <w:numFmt w:val="bullet"/>
+      <w:lvlText w:val=""/>
+      <w:lvlJc w:val="left"/>
+      <w:pPr>
+        <w:ind w:left="6480" w:hanging="360"/>
+      </w:pPr>
+      <w:rPr>
+        <w:rFonts w:ascii="Wingdings" w:hAnsi="Wingdings" w:hint="default"/>
+      </w:rPr>
+    </w:lvl>
+  </w:abstractNum>
+  <w:abstractNum w:abstractNumId="8" w15:restartNumberingAfterBreak="0">
     <w:nsid w:val="1DED4F23"/>
     <w:multiLevelType w:val="hybridMultilevel"/>
     <w:tmpl w:val="34224AAA"/>
@@ -1969,7 +3447,120 @@
       </w:rPr>
     </w:lvl>
   </w:abstractNum>
-  <w:abstractNum w:abstractNumId="7" w15:restartNumberingAfterBreak="0">
+  <w:abstractNum w:abstractNumId="9" w15:restartNumberingAfterBreak="0">
+    <w:nsid w:val="23890925"/>
+    <w:multiLevelType w:val="hybridMultilevel"/>
+    <w:tmpl w:val="59D82B16"/>
+    <w:lvl w:ilvl="0" w:tplc="04070001">
+      <w:start w:val="1"/>
+      <w:numFmt w:val="bullet"/>
+      <w:lvlText w:val=""/>
+      <w:lvlJc w:val="left"/>
+      <w:pPr>
+        <w:ind w:left="720" w:hanging="360"/>
+      </w:pPr>
+      <w:rPr>
+        <w:rFonts w:ascii="Symbol" w:hAnsi="Symbol" w:hint="default"/>
+      </w:rPr>
+    </w:lvl>
+    <w:lvl w:ilvl="1" w:tplc="04070003" w:tentative="1">
+      <w:start w:val="1"/>
+      <w:numFmt w:val="bullet"/>
+      <w:lvlText w:val="o"/>
+      <w:lvlJc w:val="left"/>
+      <w:pPr>
+        <w:ind w:left="1440" w:hanging="360"/>
+      </w:pPr>
+      <w:rPr>
+        <w:rFonts w:ascii="Courier New" w:hAnsi="Courier New" w:cs="Courier New" w:hint="default"/>
+      </w:rPr>
+    </w:lvl>
+    <w:lvl w:ilvl="2" w:tplc="04070005" w:tentative="1">
+      <w:start w:val="1"/>
+      <w:numFmt w:val="bullet"/>
+      <w:lvlText w:val=""/>
+      <w:lvlJc w:val="left"/>
+      <w:pPr>
+        <w:ind w:left="2160" w:hanging="360"/>
+      </w:pPr>
+      <w:rPr>
+        <w:rFonts w:ascii="Wingdings" w:hAnsi="Wingdings" w:hint="default"/>
+      </w:rPr>
+    </w:lvl>
+    <w:lvl w:ilvl="3" w:tplc="04070001" w:tentative="1">
+      <w:start w:val="1"/>
+      <w:numFmt w:val="bullet"/>
+      <w:lvlText w:val=""/>
+      <w:lvlJc w:val="left"/>
+      <w:pPr>
+        <w:ind w:left="2880" w:hanging="360"/>
+      </w:pPr>
+      <w:rPr>
+        <w:rFonts w:ascii="Symbol" w:hAnsi="Symbol" w:hint="default"/>
+      </w:rPr>
+    </w:lvl>
+    <w:lvl w:ilvl="4" w:tplc="04070003" w:tentative="1">
+      <w:start w:val="1"/>
+      <w:numFmt w:val="bullet"/>
+      <w:lvlText w:val="o"/>
+      <w:lvlJc w:val="left"/>
+      <w:pPr>
+        <w:ind w:left="3600" w:hanging="360"/>
+      </w:pPr>
+      <w:rPr>
+        <w:rFonts w:ascii="Courier New" w:hAnsi="Courier New" w:cs="Courier New" w:hint="default"/>
+      </w:rPr>
+    </w:lvl>
+    <w:lvl w:ilvl="5" w:tplc="04070005" w:tentative="1">
+      <w:start w:val="1"/>
+      <w:numFmt w:val="bullet"/>
+      <w:lvlText w:val=""/>
+      <w:lvlJc w:val="left"/>
+      <w:pPr>
+        <w:ind w:left="4320" w:hanging="360"/>
+      </w:pPr>
+      <w:rPr>
+        <w:rFonts w:ascii="Wingdings" w:hAnsi="Wingdings" w:hint="default"/>
+      </w:rPr>
+    </w:lvl>
+    <w:lvl w:ilvl="6" w:tplc="04070001" w:tentative="1">
+      <w:start w:val="1"/>
+      <w:numFmt w:val="bullet"/>
+      <w:lvlText w:val=""/>
+      <w:lvlJc w:val="left"/>
+      <w:pPr>
+        <w:ind w:left="5040" w:hanging="360"/>
+      </w:pPr>
+      <w:rPr>
+        <w:rFonts w:ascii="Symbol" w:hAnsi="Symbol" w:hint="default"/>
+      </w:rPr>
+    </w:lvl>
+    <w:lvl w:ilvl="7" w:tplc="04070003" w:tentative="1">
+      <w:start w:val="1"/>
+      <w:numFmt w:val="bullet"/>
+      <w:lvlText w:val="o"/>
+      <w:lvlJc w:val="left"/>
+      <w:pPr>
+        <w:ind w:left="5760" w:hanging="360"/>
+      </w:pPr>
+      <w:rPr>
+        <w:rFonts w:ascii="Courier New" w:hAnsi="Courier New" w:cs="Courier New" w:hint="default"/>
+      </w:rPr>
+    </w:lvl>
+    <w:lvl w:ilvl="8" w:tplc="04070005" w:tentative="1">
+      <w:start w:val="1"/>
+      <w:numFmt w:val="bullet"/>
+      <w:lvlText w:val=""/>
+      <w:lvlJc w:val="left"/>
+      <w:pPr>
+        <w:ind w:left="6480" w:hanging="360"/>
+      </w:pPr>
+      <w:rPr>
+        <w:rFonts w:ascii="Wingdings" w:hAnsi="Wingdings" w:hint="default"/>
+      </w:rPr>
+    </w:lvl>
+  </w:abstractNum>
+  <w:abstractNum w:abstractNumId="10" w15:restartNumberingAfterBreak="0">
     <w:nsid w:val="25795473"/>
     <w:multiLevelType w:val="hybridMultilevel"/>
     <w:tmpl w:val="C4FA3B24"/>
@@ -2082,7 +3673,7 @@
       </w:rPr>
     </w:lvl>
   </w:abstractNum>
-  <w:abstractNum w:abstractNumId="8" w15:restartNumberingAfterBreak="0">
+  <w:abstractNum w:abstractNumId="11" w15:restartNumberingAfterBreak="0">
     <w:nsid w:val="2BEA7B34"/>
     <w:multiLevelType w:val="hybridMultilevel"/>
     <w:tmpl w:val="8618B7FA"/>
@@ -2195,7 +3786,7 @@
       </w:rPr>
     </w:lvl>
   </w:abstractNum>
-  <w:abstractNum w:abstractNumId="9" w15:restartNumberingAfterBreak="0">
+  <w:abstractNum w:abstractNumId="12" w15:restartNumberingAfterBreak="0">
     <w:nsid w:val="2F267360"/>
     <w:multiLevelType w:val="hybridMultilevel"/>
     <w:tmpl w:val="F8A22A54"/>
@@ -2308,7 +3899,7 @@
       </w:rPr>
     </w:lvl>
   </w:abstractNum>
-  <w:abstractNum w:abstractNumId="10" w15:restartNumberingAfterBreak="0">
+  <w:abstractNum w:abstractNumId="13" w15:restartNumberingAfterBreak="0">
     <w:nsid w:val="33126B96"/>
     <w:multiLevelType w:val="multilevel"/>
     <w:tmpl w:val="2E9EC89E"/>
@@ -2380,7 +3971,7 @@
       <w:lvlJc w:val="left"/>
     </w:lvl>
   </w:abstractNum>
-  <w:abstractNum w:abstractNumId="11" w15:restartNumberingAfterBreak="0">
+  <w:abstractNum w:abstractNumId="14" w15:restartNumberingAfterBreak="0">
     <w:nsid w:val="396F0E41"/>
     <w:multiLevelType w:val="hybridMultilevel"/>
     <w:tmpl w:val="64765DF8"/>
@@ -2492,7 +4083,7 @@
       </w:rPr>
     </w:lvl>
   </w:abstractNum>
-  <w:abstractNum w:abstractNumId="12" w15:restartNumberingAfterBreak="0">
+  <w:abstractNum w:abstractNumId="15" w15:restartNumberingAfterBreak="0">
     <w:nsid w:val="3BC772CB"/>
     <w:multiLevelType w:val="hybridMultilevel"/>
     <w:tmpl w:val="6B1EE898"/>
@@ -2605,7 +4196,7 @@
       </w:rPr>
     </w:lvl>
   </w:abstractNum>
-  <w:abstractNum w:abstractNumId="13" w15:restartNumberingAfterBreak="0">
+  <w:abstractNum w:abstractNumId="16" w15:restartNumberingAfterBreak="0">
     <w:nsid w:val="43740A7B"/>
     <w:multiLevelType w:val="hybridMultilevel"/>
     <w:tmpl w:val="6CD80072"/>
@@ -2719,7 +4310,7 @@
       </w:rPr>
     </w:lvl>
   </w:abstractNum>
-  <w:abstractNum w:abstractNumId="14" w15:restartNumberingAfterBreak="0">
+  <w:abstractNum w:abstractNumId="17" w15:restartNumberingAfterBreak="0">
     <w:nsid w:val="48647633"/>
     <w:multiLevelType w:val="hybridMultilevel"/>
     <w:tmpl w:val="0526D526"/>
@@ -2832,7 +4423,7 @@
       </w:rPr>
     </w:lvl>
   </w:abstractNum>
-  <w:abstractNum w:abstractNumId="15" w15:restartNumberingAfterBreak="0">
+  <w:abstractNum w:abstractNumId="18" w15:restartNumberingAfterBreak="0">
     <w:nsid w:val="4BF00B8B"/>
     <w:multiLevelType w:val="hybridMultilevel"/>
     <w:tmpl w:val="0EF092B8"/>
@@ -2945,7 +4536,7 @@
       </w:rPr>
     </w:lvl>
   </w:abstractNum>
-  <w:abstractNum w:abstractNumId="16" w15:restartNumberingAfterBreak="0">
+  <w:abstractNum w:abstractNumId="19" w15:restartNumberingAfterBreak="0">
     <w:nsid w:val="4C6E6391"/>
     <w:multiLevelType w:val="hybridMultilevel"/>
     <w:tmpl w:val="CEB8F5F4"/>
@@ -3059,7 +4650,7 @@
       </w:rPr>
     </w:lvl>
   </w:abstractNum>
-  <w:abstractNum w:abstractNumId="17" w15:restartNumberingAfterBreak="0">
+  <w:abstractNum w:abstractNumId="20" w15:restartNumberingAfterBreak="0">
     <w:nsid w:val="5AA47BEC"/>
     <w:multiLevelType w:val="hybridMultilevel"/>
     <w:tmpl w:val="BEAA2F5E"/>
@@ -3171,7 +4762,7 @@
       </w:rPr>
     </w:lvl>
   </w:abstractNum>
-  <w:abstractNum w:abstractNumId="18" w15:restartNumberingAfterBreak="0">
+  <w:abstractNum w:abstractNumId="21" w15:restartNumberingAfterBreak="0">
     <w:nsid w:val="5CD635F8"/>
     <w:multiLevelType w:val="hybridMultilevel"/>
     <w:tmpl w:val="4574CF0C"/>
@@ -3284,7 +4875,120 @@
       </w:rPr>
     </w:lvl>
   </w:abstractNum>
-  <w:abstractNum w:abstractNumId="19" w15:restartNumberingAfterBreak="0">
+  <w:abstractNum w:abstractNumId="22" w15:restartNumberingAfterBreak="0">
+    <w:nsid w:val="5EB758F6"/>
+    <w:multiLevelType w:val="hybridMultilevel"/>
+    <w:tmpl w:val="16FAC9E8"/>
+    <w:lvl w:ilvl="0" w:tplc="04070001">
+      <w:start w:val="1"/>
+      <w:numFmt w:val="bullet"/>
+      <w:lvlText w:val=""/>
+      <w:lvlJc w:val="left"/>
+      <w:pPr>
+        <w:ind w:left="720" w:hanging="360"/>
+      </w:pPr>
+      <w:rPr>
+        <w:rFonts w:ascii="Symbol" w:hAnsi="Symbol" w:hint="default"/>
+      </w:rPr>
+    </w:lvl>
+    <w:lvl w:ilvl="1" w:tplc="04070003" w:tentative="1">
+      <w:start w:val="1"/>
+      <w:numFmt w:val="bullet"/>
+      <w:lvlText w:val="o"/>
+      <w:lvlJc w:val="left"/>
+      <w:pPr>
+        <w:ind w:left="1440" w:hanging="360"/>
+      </w:pPr>
+      <w:rPr>
+        <w:rFonts w:ascii="Courier New" w:hAnsi="Courier New" w:cs="Courier New" w:hint="default"/>
+      </w:rPr>
+    </w:lvl>
+    <w:lvl w:ilvl="2" w:tplc="04070005" w:tentative="1">
+      <w:start w:val="1"/>
+      <w:numFmt w:val="bullet"/>
+      <w:lvlText w:val=""/>
+      <w:lvlJc w:val="left"/>
+      <w:pPr>
+        <w:ind w:left="2160" w:hanging="360"/>
+      </w:pPr>
+      <w:rPr>
+        <w:rFonts w:ascii="Wingdings" w:hAnsi="Wingdings" w:hint="default"/>
+      </w:rPr>
+    </w:lvl>
+    <w:lvl w:ilvl="3" w:tplc="04070001" w:tentative="1">
+      <w:start w:val="1"/>
+      <w:numFmt w:val="bullet"/>
+      <w:lvlText w:val=""/>
+      <w:lvlJc w:val="left"/>
+      <w:pPr>
+        <w:ind w:left="2880" w:hanging="360"/>
+      </w:pPr>
+      <w:rPr>
+        <w:rFonts w:ascii="Symbol" w:hAnsi="Symbol" w:hint="default"/>
+      </w:rPr>
+    </w:lvl>
+    <w:lvl w:ilvl="4" w:tplc="04070003" w:tentative="1">
+      <w:start w:val="1"/>
+      <w:numFmt w:val="bullet"/>
+      <w:lvlText w:val="o"/>
+      <w:lvlJc w:val="left"/>
+      <w:pPr>
+        <w:ind w:left="3600" w:hanging="360"/>
+      </w:pPr>
+      <w:rPr>
+        <w:rFonts w:ascii="Courier New" w:hAnsi="Courier New" w:cs="Courier New" w:hint="default"/>
+      </w:rPr>
+    </w:lvl>
+    <w:lvl w:ilvl="5" w:tplc="04070005" w:tentative="1">
+      <w:start w:val="1"/>
+      <w:numFmt w:val="bullet"/>
+      <w:lvlText w:val=""/>
+      <w:lvlJc w:val="left"/>
+      <w:pPr>
+        <w:ind w:left="4320" w:hanging="360"/>
+      </w:pPr>
+      <w:rPr>
+        <w:rFonts w:ascii="Wingdings" w:hAnsi="Wingdings" w:hint="default"/>
+      </w:rPr>
+    </w:lvl>
+    <w:lvl w:ilvl="6" w:tplc="04070001" w:tentative="1">
+      <w:start w:val="1"/>
+      <w:numFmt w:val="bullet"/>
+      <w:lvlText w:val=""/>
+      <w:lvlJc w:val="left"/>
+      <w:pPr>
+        <w:ind w:left="5040" w:hanging="360"/>
+      </w:pPr>
+      <w:rPr>
+        <w:rFonts w:ascii="Symbol" w:hAnsi="Symbol" w:hint="default"/>
+      </w:rPr>
+    </w:lvl>
+    <w:lvl w:ilvl="7" w:tplc="04070003" w:tentative="1">
+      <w:start w:val="1"/>
+      <w:numFmt w:val="bullet"/>
+      <w:lvlText w:val="o"/>
+      <w:lvlJc w:val="left"/>
+      <w:pPr>
+        <w:ind w:left="5760" w:hanging="360"/>
+      </w:pPr>
+      <w:rPr>
+        <w:rFonts w:ascii="Courier New" w:hAnsi="Courier New" w:cs="Courier New" w:hint="default"/>
+      </w:rPr>
+    </w:lvl>
+    <w:lvl w:ilvl="8" w:tplc="04070005" w:tentative="1">
+      <w:start w:val="1"/>
+      <w:numFmt w:val="bullet"/>
+      <w:lvlText w:val=""/>
+      <w:lvlJc w:val="left"/>
+      <w:pPr>
+        <w:ind w:left="6480" w:hanging="360"/>
+      </w:pPr>
+      <w:rPr>
+        <w:rFonts w:ascii="Wingdings" w:hAnsi="Wingdings" w:hint="default"/>
+      </w:rPr>
+    </w:lvl>
+  </w:abstractNum>
+  <w:abstractNum w:abstractNumId="23" w15:restartNumberingAfterBreak="0">
     <w:nsid w:val="65787FDF"/>
     <w:multiLevelType w:val="hybridMultilevel"/>
     <w:tmpl w:val="8A5A1B08"/>
@@ -3396,7 +5100,7 @@
       </w:rPr>
     </w:lvl>
   </w:abstractNum>
-  <w:abstractNum w:abstractNumId="20" w15:restartNumberingAfterBreak="0">
+  <w:abstractNum w:abstractNumId="24" w15:restartNumberingAfterBreak="0">
     <w:nsid w:val="65E255BE"/>
     <w:multiLevelType w:val="hybridMultilevel"/>
     <w:tmpl w:val="374A945E"/>
@@ -3509,7 +5213,7 @@
       </w:rPr>
     </w:lvl>
   </w:abstractNum>
-  <w:abstractNum w:abstractNumId="21" w15:restartNumberingAfterBreak="0">
+  <w:abstractNum w:abstractNumId="25" w15:restartNumberingAfterBreak="0">
     <w:nsid w:val="7E5A2736"/>
     <w:multiLevelType w:val="hybridMultilevel"/>
     <w:tmpl w:val="E2DE1F30"/>
@@ -3623,70 +5327,82 @@
     </w:lvl>
   </w:abstractNum>
   <w:num w:numId="1">
+    <w:abstractNumId w:val="13"/>
+  </w:num>
+  <w:num w:numId="2">
+    <w:abstractNumId w:val="17"/>
+  </w:num>
+  <w:num w:numId="3">
+    <w:abstractNumId w:val="15"/>
+  </w:num>
+  <w:num w:numId="4">
+    <w:abstractNumId w:val="24"/>
+  </w:num>
+  <w:num w:numId="5">
+    <w:abstractNumId w:val="8"/>
+  </w:num>
+  <w:num w:numId="6">
+    <w:abstractNumId w:val="2"/>
+  </w:num>
+  <w:num w:numId="7">
     <w:abstractNumId w:val="10"/>
   </w:num>
-  <w:num w:numId="2">
+  <w:num w:numId="8">
+    <w:abstractNumId w:val="5"/>
+  </w:num>
+  <w:num w:numId="9">
+    <w:abstractNumId w:val="12"/>
+  </w:num>
+  <w:num w:numId="10">
+    <w:abstractNumId w:val="19"/>
+  </w:num>
+  <w:num w:numId="11">
+    <w:abstractNumId w:val="6"/>
+  </w:num>
+  <w:num w:numId="12">
+    <w:abstractNumId w:val="23"/>
+  </w:num>
+  <w:num w:numId="13">
+    <w:abstractNumId w:val="18"/>
+  </w:num>
+  <w:num w:numId="14">
+    <w:abstractNumId w:val="25"/>
+  </w:num>
+  <w:num w:numId="15">
+    <w:abstractNumId w:val="3"/>
+  </w:num>
+  <w:num w:numId="16">
+    <w:abstractNumId w:val="20"/>
+  </w:num>
+  <w:num w:numId="17">
     <w:abstractNumId w:val="14"/>
   </w:num>
-  <w:num w:numId="3">
-    <w:abstractNumId w:val="12"/>
+  <w:num w:numId="18">
+    <w:abstractNumId w:val="4"/>
   </w:num>
-  <w:num w:numId="4">
-    <w:abstractNumId w:val="20"/>
+  <w:num w:numId="19">
+    <w:abstractNumId w:val="16"/>
   </w:num>
-  <w:num w:numId="5">
-    <w:abstractNumId w:val="6"/>
-  </w:num>
-  <w:num w:numId="6">
+  <w:num w:numId="20">
     <w:abstractNumId w:val="1"/>
   </w:num>
-  <w:num w:numId="7">
+  <w:num w:numId="21">
+    <w:abstractNumId w:val="11"/>
+  </w:num>
+  <w:num w:numId="22">
+    <w:abstractNumId w:val="21"/>
+  </w:num>
+  <w:num w:numId="23">
     <w:abstractNumId w:val="7"/>
   </w:num>
-  <w:num w:numId="8">
-    <w:abstractNumId w:val="4"/>
-  </w:num>
-  <w:num w:numId="9">
+  <w:num w:numId="24">
     <w:abstractNumId w:val="9"/>
   </w:num>
-  <w:num w:numId="10">
-    <w:abstractNumId w:val="16"/>
+  <w:num w:numId="25">
+    <w:abstractNumId w:val="22"/>
   </w:num>
-  <w:num w:numId="11">
-    <w:abstractNumId w:val="5"/>
-  </w:num>
-  <w:num w:numId="12">
-    <w:abstractNumId w:val="19"/>
-  </w:num>
-  <w:num w:numId="13">
-    <w:abstractNumId w:val="15"/>
-  </w:num>
-  <w:num w:numId="14">
-    <w:abstractNumId w:val="21"/>
-  </w:num>
-  <w:num w:numId="15">
-    <w:abstractNumId w:val="2"/>
-  </w:num>
-  <w:num w:numId="16">
-    <w:abstractNumId w:val="17"/>
-  </w:num>
-  <w:num w:numId="17">
-    <w:abstractNumId w:val="11"/>
-  </w:num>
-  <w:num w:numId="18">
-    <w:abstractNumId w:val="3"/>
-  </w:num>
-  <w:num w:numId="19">
-    <w:abstractNumId w:val="13"/>
-  </w:num>
-  <w:num w:numId="20">
+  <w:num w:numId="26">
     <w:abstractNumId w:val="0"/>
-  </w:num>
-  <w:num w:numId="21">
-    <w:abstractNumId w:val="8"/>
-  </w:num>
-  <w:num w:numId="22">
-    <w:abstractNumId w:val="18"/>
   </w:num>
 </w:numbering>
 </file>
@@ -4298,6 +6014,26 @@
       <w:shd w:val="clear" w:color="auto" w:fill="E1DFDD"/>
     </w:rPr>
   </w:style>
+  <w:style w:type="character" w:customStyle="1" w:styleId="pl-smi">
+    <w:name w:val="pl-smi"/>
+    <w:basedOn w:val="Absatz-Standardschriftart"/>
+    <w:rsid w:val="00874EB5"/>
+  </w:style>
+  <w:style w:type="character" w:customStyle="1" w:styleId="pl-c1">
+    <w:name w:val="pl-c1"/>
+    <w:basedOn w:val="Absatz-Standardschriftart"/>
+    <w:rsid w:val="00874EB5"/>
+  </w:style>
+  <w:style w:type="character" w:customStyle="1" w:styleId="pl-s">
+    <w:name w:val="pl-s"/>
+    <w:basedOn w:val="Absatz-Standardschriftart"/>
+    <w:rsid w:val="00874EB5"/>
+  </w:style>
+  <w:style w:type="character" w:customStyle="1" w:styleId="pl-pds">
+    <w:name w:val="pl-pds"/>
+    <w:basedOn w:val="Absatz-Standardschriftart"/>
+    <w:rsid w:val="00874EB5"/>
+  </w:style>
 </w:styles>
 </file>
 
@@ -4594,4 +6330,16 @@
     </a:ext>
   </a:extLst>
 </a:theme>
+</file>
+
+<file path=customXml/item1.xml><?xml version="1.0" encoding="utf-8"?>
+<b:Sources xmlns:b="http://schemas.openxmlformats.org/officeDocument/2006/bibliography" xmlns="http://schemas.openxmlformats.org/officeDocument/2006/bibliography" SelectedStyle="\APASixthEditionOfficeOnline.xsl" StyleName="APA" Version="6"/>
+</file>
+
+<file path=customXml/itemProps1.xml><?xml version="1.0" encoding="utf-8"?>
+<ds:datastoreItem xmlns:ds="http://schemas.openxmlformats.org/officeDocument/2006/customXml" ds:itemID="{7EC918E9-2124-4C76-AD63-5BD435142B0A}">
+  <ds:schemaRefs>
+    <ds:schemaRef ds:uri="http://schemas.openxmlformats.org/officeDocument/2006/bibliography"/>
+  </ds:schemaRefs>
+</ds:datastoreItem>
 </file>
</xml_diff>